<commit_message>
31/10/2018 22:41 - Primera versión estable de los Anexos
</commit_message>
<xml_diff>
--- a/Borrador Memoria TFG 2.0.docx
+++ b/Borrador Memoria TFG 2.0.docx
@@ -1,6 +1,6 @@
 
 <file path=word/document.xml><?xml version="1.0" encoding="utf-8"?>
-<w:document xmlns:wpc="http://schemas.microsoft.com/office/word/2010/wordprocessingCanvas" xmlns:cx="http://schemas.microsoft.com/office/drawing/2014/chartex" xmlns:cx1="http://schemas.microsoft.com/office/drawing/2015/9/8/chartex" xmlns:cx2="http://schemas.microsoft.com/office/drawing/2015/10/21/chartex" xmlns:cx3="http://schemas.microsoft.com/office/drawing/2016/5/9/chartex" xmlns:cx4="http://schemas.microsoft.com/office/drawing/2016/5/10/chartex" xmlns:cx5="http://schemas.microsoft.com/office/drawing/2016/5/11/chartex" xmlns:cx6="http://schemas.microsoft.com/office/drawing/2016/5/12/chartex" xmlns:cx7="http://schemas.microsoft.com/office/drawing/2016/5/13/chartex" xmlns:cx8="http://schemas.microsoft.com/office/drawing/2016/5/14/chartex" xmlns:mc="http://schemas.openxmlformats.org/markup-compatibility/2006" xmlns:o="urn:schemas-microsoft-com:office:office" xmlns:r="http://schemas.openxmlformats.org/officeDocument/2006/relationships" xmlns:m="http://schemas.openxmlformats.org/officeDocument/2006/math" xmlns:v="urn:schemas-microsoft-com:vml" xmlns:wp14="http://schemas.microsoft.com/office/word/2010/wordprocessingDrawing" xmlns:wp="http://schemas.openxmlformats.org/drawingml/2006/wordprocessingDrawing" xmlns:w10="urn:schemas-microsoft-com:office:word" xmlns:w="http://schemas.openxmlformats.org/wordprocessingml/2006/main" xmlns:w14="http://schemas.microsoft.com/office/word/2010/wordml" xmlns:w15="http://schemas.microsoft.com/office/word/2012/wordml" xmlns:w16se="http://schemas.microsoft.com/office/word/2015/wordml/symex" xmlns:wpg="http://schemas.microsoft.com/office/word/2010/wordprocessingGroup" xmlns:wpi="http://schemas.microsoft.com/office/word/2010/wordprocessingInk" xmlns:wne="http://schemas.microsoft.com/office/word/2006/wordml" xmlns:wps="http://schemas.microsoft.com/office/word/2010/wordprocessingShape" mc:Ignorable="w14 w15 w16se wp14">
+<w:document xmlns:wpc="http://schemas.microsoft.com/office/word/2010/wordprocessingCanvas" xmlns:cx="http://schemas.microsoft.com/office/drawing/2014/chartex" xmlns:cx1="http://schemas.microsoft.com/office/drawing/2015/9/8/chartex" xmlns:mc="http://schemas.openxmlformats.org/markup-compatibility/2006" xmlns:o="urn:schemas-microsoft-com:office:office" xmlns:r="http://schemas.openxmlformats.org/officeDocument/2006/relationships" xmlns:m="http://schemas.openxmlformats.org/officeDocument/2006/math" xmlns:v="urn:schemas-microsoft-com:vml" xmlns:wp14="http://schemas.microsoft.com/office/word/2010/wordprocessingDrawing" xmlns:wp="http://schemas.openxmlformats.org/drawingml/2006/wordprocessingDrawing" xmlns:w10="urn:schemas-microsoft-com:office:word" xmlns:w="http://schemas.openxmlformats.org/wordprocessingml/2006/main" xmlns:w14="http://schemas.microsoft.com/office/word/2010/wordml" xmlns:w15="http://schemas.microsoft.com/office/word/2012/wordml" xmlns:w16se="http://schemas.microsoft.com/office/word/2015/wordml/symex" xmlns:wpg="http://schemas.microsoft.com/office/word/2010/wordprocessingGroup" xmlns:wpi="http://schemas.microsoft.com/office/word/2010/wordprocessingInk" xmlns:wne="http://schemas.microsoft.com/office/word/2006/wordml" xmlns:wps="http://schemas.microsoft.com/office/word/2010/wordprocessingShape" mc:Ignorable="w14 w15 w16se wp14">
   <w:body>
     <w:p>
       <w:pPr>
@@ -74,8 +74,9 @@
           <w:szCs w:val="35"/>
           <w:shd w:val="clear" w:color="auto" w:fill="FFFFFF"/>
         </w:rPr>
-        <w:t>diante Reinforcement Learning del</w:t>
-      </w:r>
+        <w:t xml:space="preserve">diante </w:t>
+      </w:r>
+      <w:proofErr w:type="spellStart"/>
       <w:r>
         <w:rPr>
           <w:b/>
@@ -84,8 +85,9 @@
           <w:szCs w:val="35"/>
           <w:shd w:val="clear" w:color="auto" w:fill="FFFFFF"/>
         </w:rPr>
-        <w:t xml:space="preserve"> v</w:t>
-      </w:r>
+        <w:t>Reinforcement</w:t>
+      </w:r>
+      <w:proofErr w:type="spellEnd"/>
       <w:r>
         <w:rPr>
           <w:b/>
@@ -94,8 +96,9 @@
           <w:szCs w:val="35"/>
           <w:shd w:val="clear" w:color="auto" w:fill="FFFFFF"/>
         </w:rPr>
-        <w:t>uelo</w:t>
-      </w:r>
+        <w:t xml:space="preserve"> </w:t>
+      </w:r>
+      <w:proofErr w:type="spellStart"/>
       <w:r>
         <w:rPr>
           <w:b/>
@@ -104,8 +107,9 @@
           <w:szCs w:val="35"/>
           <w:shd w:val="clear" w:color="auto" w:fill="FFFFFF"/>
         </w:rPr>
-        <w:t xml:space="preserve"> autónomo d</w:t>
-      </w:r>
+        <w:t>Learning</w:t>
+      </w:r>
+      <w:proofErr w:type="spellEnd"/>
       <w:r>
         <w:rPr>
           <w:b/>
@@ -114,7 +118,7 @@
           <w:szCs w:val="35"/>
           <w:shd w:val="clear" w:color="auto" w:fill="FFFFFF"/>
         </w:rPr>
-        <w:t xml:space="preserve">e </w:t>
+        <w:t xml:space="preserve"> del</w:t>
       </w:r>
       <w:r>
         <w:rPr>
@@ -124,8 +128,60 @@
           <w:szCs w:val="35"/>
           <w:shd w:val="clear" w:color="auto" w:fill="FFFFFF"/>
         </w:rPr>
-        <w:t>un cuadricóptero</w:t>
-      </w:r>
+        <w:t xml:space="preserve"> v</w:t>
+      </w:r>
+      <w:r>
+        <w:rPr>
+          <w:b/>
+          <w:i/>
+          <w:sz w:val="35"/>
+          <w:szCs w:val="35"/>
+          <w:shd w:val="clear" w:color="auto" w:fill="FFFFFF"/>
+        </w:rPr>
+        <w:t>uelo</w:t>
+      </w:r>
+      <w:r>
+        <w:rPr>
+          <w:b/>
+          <w:i/>
+          <w:sz w:val="35"/>
+          <w:szCs w:val="35"/>
+          <w:shd w:val="clear" w:color="auto" w:fill="FFFFFF"/>
+        </w:rPr>
+        <w:t xml:space="preserve"> autónomo d</w:t>
+      </w:r>
+      <w:r>
+        <w:rPr>
+          <w:b/>
+          <w:i/>
+          <w:sz w:val="35"/>
+          <w:szCs w:val="35"/>
+          <w:shd w:val="clear" w:color="auto" w:fill="FFFFFF"/>
+        </w:rPr>
+        <w:t xml:space="preserve">e </w:t>
+      </w:r>
+      <w:r>
+        <w:rPr>
+          <w:b/>
+          <w:i/>
+          <w:sz w:val="35"/>
+          <w:szCs w:val="35"/>
+          <w:shd w:val="clear" w:color="auto" w:fill="FFFFFF"/>
+        </w:rPr>
+        <w:t xml:space="preserve">un </w:t>
+      </w:r>
+      <w:proofErr w:type="spellStart"/>
+      <w:r>
+        <w:rPr>
+          <w:b/>
+          <w:i/>
+          <w:sz w:val="35"/>
+          <w:szCs w:val="35"/>
+          <w:shd w:val="clear" w:color="auto" w:fill="FFFFFF"/>
+        </w:rPr>
+        <w:t>cuadricóptero</w:t>
+      </w:r>
+      <w:proofErr w:type="spellEnd"/>
     </w:p>
     <w:p/>
     <w:p/>
@@ -322,19 +378,33 @@
         <w:rPr>
           <w:rStyle w:val="Guiacontenido"/>
         </w:rPr>
-        <w:t>Presentar los drones. Contextualizar su uso hoy en dia (y el que se dará mañana), e introducir la necesidad de tener sistemas para entrenar drones inteligentes.</w:t>
-      </w:r>
-    </w:p>
-    <w:p>
-      <w:pPr>
+        <w:t xml:space="preserve">Presentar los drones. Contextualizar su uso hoy en </w:t>
+      </w:r>
+      <w:proofErr w:type="spellStart"/>
+      <w:r>
         <w:rPr>
           <w:rStyle w:val="Guiacontenido"/>
         </w:rPr>
-      </w:pPr>
+        <w:t>dia</w:t>
+      </w:r>
+      <w:proofErr w:type="spellEnd"/>
       <w:r>
         <w:rPr>
           <w:rStyle w:val="Guiacontenido"/>
         </w:rPr>
+        <w:t xml:space="preserve"> (y el que se dará mañana), e introducir la necesidad de tener sistemas para entrenar drones inteligentes.</w:t>
+      </w:r>
+    </w:p>
+    <w:p>
+      <w:pPr>
+        <w:rPr>
+          <w:rStyle w:val="Guiacontenido"/>
+        </w:rPr>
+      </w:pPr>
+      <w:r>
+        <w:rPr>
+          <w:rStyle w:val="Guiacontenido"/>
+        </w:rPr>
         <w:t>Introducir el RL y explicar la necesidad de hacer pruebas “una y otra vez”</w:t>
       </w:r>
     </w:p>
@@ -402,10 +472,34 @@
         <w:t xml:space="preserve">sta necesidad </w:t>
       </w:r>
       <w:r>
-        <w:t>se puede satisfacer con técnicas de Reinforcement Learning (o Aprendizaje por Refuerzo),</w:t>
-      </w:r>
-      <w:r>
-        <w:t xml:space="preserve"> un área del Machine Learning que agrupa técnicas de aprendizaje automático basadas en la experimen</w:t>
+        <w:t xml:space="preserve">se puede satisfacer con técnicas de </w:t>
+      </w:r>
+      <w:proofErr w:type="spellStart"/>
+      <w:r>
+        <w:t>Reinforcement</w:t>
+      </w:r>
+      <w:proofErr w:type="spellEnd"/>
+      <w:r>
+        <w:t xml:space="preserve"> </w:t>
+      </w:r>
+      <w:proofErr w:type="spellStart"/>
+      <w:r>
+        <w:t>Learning</w:t>
+      </w:r>
+      <w:proofErr w:type="spellEnd"/>
+      <w:r>
+        <w:t xml:space="preserve"> (o Aprendizaje por Refuerzo),</w:t>
+      </w:r>
+      <w:r>
+        <w:t xml:space="preserve"> un área del Machine </w:t>
+      </w:r>
+      <w:proofErr w:type="spellStart"/>
+      <w:r>
+        <w:t>Learning</w:t>
+      </w:r>
+      <w:proofErr w:type="spellEnd"/>
+      <w:r>
+        <w:t xml:space="preserve"> que agrupa técnicas de aprendizaje automático basadas en la experimen</w:t>
       </w:r>
       <w:r>
         <w:t>tación y la experiencia de la propia má</w:t>
@@ -421,9 +515,11 @@
       <w:r>
         <w:t xml:space="preserve">En este trabajo fin de grado se pretende crear un </w:t>
       </w:r>
+      <w:proofErr w:type="spellStart"/>
       <w:r>
         <w:t>framework</w:t>
       </w:r>
+      <w:proofErr w:type="spellEnd"/>
       <w:r>
         <w:t xml:space="preserve"> de simulación, desarrol</w:t>
       </w:r>
@@ -469,7 +565,35 @@
         <w:rPr>
           <w:rStyle w:val="Guiacontenido"/>
         </w:rPr>
-        <w:t>Objetivo principal: crear un framework de simulación, desarrollo y testeo de sistemas RL realista, versátil y plug&amp;play.</w:t>
+        <w:t xml:space="preserve">Objetivo principal: crear un </w:t>
+      </w:r>
+      <w:proofErr w:type="spellStart"/>
+      <w:r>
+        <w:rPr>
+          <w:rStyle w:val="Guiacontenido"/>
+        </w:rPr>
+        <w:t>framework</w:t>
+      </w:r>
+      <w:proofErr w:type="spellEnd"/>
+      <w:r>
+        <w:rPr>
+          <w:rStyle w:val="Guiacontenido"/>
+        </w:rPr>
+        <w:t xml:space="preserve"> de simulación, desarrollo y testeo de sistemas RL realista, versátil y </w:t>
+      </w:r>
+      <w:proofErr w:type="spellStart"/>
+      <w:r>
+        <w:rPr>
+          <w:rStyle w:val="Guiacontenido"/>
+        </w:rPr>
+        <w:t>plug&amp;play</w:t>
+      </w:r>
+      <w:proofErr w:type="spellEnd"/>
+      <w:r>
+        <w:rPr>
+          <w:rStyle w:val="Guiacontenido"/>
+        </w:rPr>
+        <w:t>.</w:t>
       </w:r>
     </w:p>
     <w:p>
@@ -489,7 +613,35 @@
         <w:rPr>
           <w:rStyle w:val="Guiacontenido"/>
         </w:rPr>
-        <w:t>El objetivo de este tfg es crear un framework de simulación y entrenamiento para drones. Es decir, un conjunto de herramientas que nos ayuden a diseñar y probar algoritmos, así como a entrenar el dron con esos algoritmos. De forma que una vez el dron esté preparado, solo haya que mover la lógica (incluyendo ese “conocimiento generado”) al dron real, y a volar.</w:t>
+        <w:t xml:space="preserve">El objetivo de este </w:t>
+      </w:r>
+      <w:proofErr w:type="spellStart"/>
+      <w:r>
+        <w:rPr>
+          <w:rStyle w:val="Guiacontenido"/>
+        </w:rPr>
+        <w:t>tfg</w:t>
+      </w:r>
+      <w:proofErr w:type="spellEnd"/>
+      <w:r>
+        <w:rPr>
+          <w:rStyle w:val="Guiacontenido"/>
+        </w:rPr>
+        <w:t xml:space="preserve"> es crear un </w:t>
+      </w:r>
+      <w:proofErr w:type="spellStart"/>
+      <w:r>
+        <w:rPr>
+          <w:rStyle w:val="Guiacontenido"/>
+        </w:rPr>
+        <w:t>framework</w:t>
+      </w:r>
+      <w:proofErr w:type="spellEnd"/>
+      <w:r>
+        <w:rPr>
+          <w:rStyle w:val="Guiacontenido"/>
+        </w:rPr>
+        <w:t xml:space="preserve"> de simulación y entrenamiento para drones. Es decir, un conjunto de herramientas que nos ayuden a diseñar y probar algoritmos, así como a entrenar el dron con esos algoritmos. De forma que una vez el dron esté preparado, solo haya que mover la lógica (incluyendo ese “conocimiento generado”) al dron real, y a volar.</w:t>
       </w:r>
     </w:p>
     <w:p>
@@ -505,11 +657,47 @@
           <w:rStyle w:val="Guiacontenido"/>
         </w:rPr>
       </w:pPr>
+      <w:proofErr w:type="gramStart"/>
       <w:r>
         <w:rPr>
           <w:rStyle w:val="Guiacontenido"/>
         </w:rPr>
-        <w:t>Ventajas de esto? Que no hay que modificar nada, lo que se entrena es lo mismo que va a llevar el dron real (filosofia plug&amp;play)</w:t>
+        <w:t>Ventajas de esto?</w:t>
+      </w:r>
+      <w:proofErr w:type="gramEnd"/>
+      <w:r>
+        <w:rPr>
+          <w:rStyle w:val="Guiacontenido"/>
+        </w:rPr>
+        <w:t xml:space="preserve"> Que no hay que modificar nada, lo que se entrena es lo mismo que va a llevar el dron real (</w:t>
+      </w:r>
+      <w:proofErr w:type="spellStart"/>
+      <w:r>
+        <w:rPr>
+          <w:rStyle w:val="Guiacontenido"/>
+        </w:rPr>
+        <w:t>filosofia</w:t>
+      </w:r>
+      <w:proofErr w:type="spellEnd"/>
+      <w:r>
+        <w:rPr>
+          <w:rStyle w:val="Guiacontenido"/>
+        </w:rPr>
+        <w:t xml:space="preserve"> </w:t>
+      </w:r>
+      <w:proofErr w:type="spellStart"/>
+      <w:r>
+        <w:rPr>
+          <w:rStyle w:val="Guiacontenido"/>
+        </w:rPr>
+        <w:t>plug&amp;play</w:t>
+      </w:r>
+      <w:proofErr w:type="spellEnd"/>
+      <w:r>
+        <w:rPr>
+          <w:rStyle w:val="Guiacontenido"/>
+        </w:rPr>
+        <w:t>)</w:t>
       </w:r>
     </w:p>
     <w:p>
@@ -527,9 +715,11 @@
       <w:r>
         <w:t xml:space="preserve">de un </w:t>
       </w:r>
+      <w:proofErr w:type="spellStart"/>
       <w:r>
         <w:t>framework</w:t>
       </w:r>
+      <w:proofErr w:type="spellEnd"/>
       <w:r>
         <w:t xml:space="preserve"> de simulación, desarrollo y entrenamiento de sistemas RL, es decir, un conjunto de herramientas que faciliten el desarrollo y posterior entrenamiento</w:t>
       </w:r>
@@ -551,7 +741,15 @@
         <w:t xml:space="preserve"> se empleará</w:t>
       </w:r>
       <w:r>
-        <w:t xml:space="preserve"> AirSim como entorno de </w:t>
+        <w:t xml:space="preserve"> </w:t>
+      </w:r>
+      <w:proofErr w:type="spellStart"/>
+      <w:r>
+        <w:t>AirSim</w:t>
+      </w:r>
+      <w:proofErr w:type="spellEnd"/>
+      <w:r>
+        <w:t xml:space="preserve"> como entorno de </w:t>
       </w:r>
       <w:r>
         <w:t>simulación por su gran realismo</w:t>
@@ -583,7 +781,35 @@
         <w:rPr>
           <w:rStyle w:val="Guiacontenido"/>
         </w:rPr>
-        <w:t>Explicar los bloques que componen el sistema completo (airsim, px4, ros, gym) y cómo se integran.</w:t>
+        <w:t>Explicar los bloques que componen el sistema completo (</w:t>
+      </w:r>
+      <w:proofErr w:type="spellStart"/>
+      <w:r>
+        <w:rPr>
+          <w:rStyle w:val="Guiacontenido"/>
+        </w:rPr>
+        <w:t>airsim</w:t>
+      </w:r>
+      <w:proofErr w:type="spellEnd"/>
+      <w:r>
+        <w:rPr>
+          <w:rStyle w:val="Guiacontenido"/>
+        </w:rPr>
+        <w:t xml:space="preserve">, px4, ros, </w:t>
+      </w:r>
+      <w:proofErr w:type="spellStart"/>
+      <w:r>
+        <w:rPr>
+          <w:rStyle w:val="Guiacontenido"/>
+        </w:rPr>
+        <w:t>gym</w:t>
+      </w:r>
+      <w:proofErr w:type="spellEnd"/>
+      <w:r>
+        <w:rPr>
+          <w:rStyle w:val="Guiacontenido"/>
+        </w:rPr>
+        <w:t>) y cómo se integran.</w:t>
       </w:r>
     </w:p>
     <w:p>
@@ -601,7 +827,35 @@
         <w:rPr>
           <w:rStyle w:val="Guiacontenido"/>
         </w:rPr>
-        <w:t>A continuación, explicar las implementaciones llevadas a cabo en cada uno de los bloques. (airsim con integración de ROS, px4 modificado para poder hacer el reset, ROS + GYM para unir todo y hacer el sistema de entrenamiento)</w:t>
+        <w:t>A continuación, explicar las implementaciones llevadas a cabo en cada uno de los bloques. (</w:t>
+      </w:r>
+      <w:proofErr w:type="spellStart"/>
+      <w:r>
+        <w:rPr>
+          <w:rStyle w:val="Guiacontenido"/>
+        </w:rPr>
+        <w:t>airsim</w:t>
+      </w:r>
+      <w:proofErr w:type="spellEnd"/>
+      <w:r>
+        <w:rPr>
+          <w:rStyle w:val="Guiacontenido"/>
+        </w:rPr>
+        <w:t xml:space="preserve"> con integración de ROS, px4 modificado para poder hacer el </w:t>
+      </w:r>
+      <w:proofErr w:type="spellStart"/>
+      <w:r>
+        <w:rPr>
+          <w:rStyle w:val="Guiacontenido"/>
+        </w:rPr>
+        <w:t>reset</w:t>
+      </w:r>
+      <w:proofErr w:type="spellEnd"/>
+      <w:r>
+        <w:rPr>
+          <w:rStyle w:val="Guiacontenido"/>
+        </w:rPr>
+        <w:t>, ROS + GYM para unir todo y hacer el sistema de entrenamiento)</w:t>
       </w:r>
     </w:p>
     <w:p>
@@ -636,16 +890,52 @@
           <w:rStyle w:val="Guiacontenido"/>
         </w:rPr>
       </w:pPr>
+      <w:proofErr w:type="gramStart"/>
       <w:r>
         <w:rPr>
           <w:rStyle w:val="Guiacontenido"/>
         </w:rPr>
-        <w:t>Finalmente que hemos conseguido? Hemos creado un framework con X ventajas y Y inconvenientes. Soluciona estos problemas del estado del arte</w:t>
-      </w:r>
+        <w:t>Finalmente</w:t>
+      </w:r>
+      <w:proofErr w:type="gramEnd"/>
       <w:r>
         <w:rPr>
           <w:rStyle w:val="Guiacontenido"/>
         </w:rPr>
+        <w:t xml:space="preserve"> que hemos conseguido? Hemos creado un </w:t>
+      </w:r>
+      <w:proofErr w:type="spellStart"/>
+      <w:r>
+        <w:rPr>
+          <w:rStyle w:val="Guiacontenido"/>
+        </w:rPr>
+        <w:t>framework</w:t>
+      </w:r>
+      <w:proofErr w:type="spellEnd"/>
+      <w:r>
+        <w:rPr>
+          <w:rStyle w:val="Guiacontenido"/>
+        </w:rPr>
+        <w:t xml:space="preserve"> con X ventajas y </w:t>
+      </w:r>
+      <w:proofErr w:type="spellStart"/>
+      <w:r>
+        <w:rPr>
+          <w:rStyle w:val="Guiacontenido"/>
+        </w:rPr>
+        <w:t>Y</w:t>
+      </w:r>
+      <w:proofErr w:type="spellEnd"/>
+      <w:r>
+        <w:rPr>
+          <w:rStyle w:val="Guiacontenido"/>
+        </w:rPr>
+        <w:t xml:space="preserve"> inconvenientes. Soluciona estos problemas del estado del arte</w:t>
+      </w:r>
+      <w:r>
+        <w:rPr>
+          <w:rStyle w:val="Guiacontenido"/>
+        </w:rPr>
         <w:t>.</w:t>
       </w:r>
     </w:p>
@@ -669,17 +959,81 @@
     </w:p>
     <w:p>
       <w:r>
-        <w:t>La ventaja principal que aporta este framework es la facilidad de migración del sistema entrenado al dron real. Esto se debe a que, gracias a la compatibilidad del simulador con un controlador tan ampliamente utilizado como es el px4, cualquier implementación de software en el framework funcionará exactamente de la misma manera en el vehículo físico.</w:t>
-      </w:r>
-    </w:p>
-    <w:p>
-      <w:r>
-        <w:t>La ventaja principal de este framework pues, reside en que todas las implementaciones son migradas de la simulación al equipo real de forma casi directa, sin necesidad de hacer ningún cambio en la implementación. Esto se consigue gracias a la integración en la simulación de un firmware de autopiloto creado para equipos reales, por lo que el sistema desarrollado se programará para la simualción exactamente igual que se haría para el dron físico.</w:t>
-      </w:r>
-    </w:p>
-    <w:p>
-      <w:r>
-        <w:t xml:space="preserve">En concreto, una característica que diferencia notablemente este trabajo de cualquier otro mencionado en el estado del arte, es su filosofía plug&amp;play. El AirSim es compatible con un autopilot ampliamente utilizado en drones autónomos, el PX4. Esto da una ventaja enorme, ya que cualquier código que funcione para este autopilot, funcionará exactamente igual para un dron real con el mismo controlador. </w:t>
+        <w:t xml:space="preserve">La ventaja principal que aporta este </w:t>
+      </w:r>
+      <w:proofErr w:type="spellStart"/>
+      <w:r>
+        <w:t>framework</w:t>
+      </w:r>
+      <w:proofErr w:type="spellEnd"/>
+      <w:r>
+        <w:t xml:space="preserve"> es la facilidad de migración del sistema entrenado al dron real. Esto se debe a que, gracias a la compatibilidad del simulador con un controlador tan ampliamente utilizado como es el px4, cualquier implementación de software en el </w:t>
+      </w:r>
+      <w:proofErr w:type="spellStart"/>
+      <w:r>
+        <w:t>framework</w:t>
+      </w:r>
+      <w:proofErr w:type="spellEnd"/>
+      <w:r>
+        <w:t xml:space="preserve"> funcionará exactamente de la misma manera en el vehículo físico.</w:t>
+      </w:r>
+    </w:p>
+    <w:p>
+      <w:r>
+        <w:t xml:space="preserve">La ventaja principal de este </w:t>
+      </w:r>
+      <w:proofErr w:type="spellStart"/>
+      <w:r>
+        <w:t>framework</w:t>
+      </w:r>
+      <w:proofErr w:type="spellEnd"/>
+      <w:r>
+        <w:t xml:space="preserve"> pues, reside en que todas las implementaciones son migradas de la simulación al equipo real de forma casi directa, sin necesidad de hacer ningún cambio en la implementación. Esto se consigue gracias a la integración en la simulación de un firmware de autopiloto creado para equipos reales, por lo que el sistema desarrollado se programará para la </w:t>
+      </w:r>
+      <w:proofErr w:type="spellStart"/>
+      <w:r>
+        <w:t>simualción</w:t>
+      </w:r>
+      <w:proofErr w:type="spellEnd"/>
+      <w:r>
+        <w:t xml:space="preserve"> exactamente igual que se haría para el dron físico.</w:t>
+      </w:r>
+    </w:p>
+    <w:p>
+      <w:r>
+        <w:t xml:space="preserve">En concreto, una característica que diferencia notablemente este trabajo de cualquier otro mencionado en el estado del arte, es su filosofía </w:t>
+      </w:r>
+      <w:proofErr w:type="spellStart"/>
+      <w:r>
+        <w:t>plug&amp;play</w:t>
+      </w:r>
+      <w:proofErr w:type="spellEnd"/>
+      <w:r>
+        <w:t xml:space="preserve">. El </w:t>
+      </w:r>
+      <w:proofErr w:type="spellStart"/>
+      <w:r>
+        <w:t>AirSim</w:t>
+      </w:r>
+      <w:proofErr w:type="spellEnd"/>
+      <w:r>
+        <w:t xml:space="preserve"> es compatible con un </w:t>
+      </w:r>
+      <w:proofErr w:type="spellStart"/>
+      <w:r>
+        <w:t>autopilot</w:t>
+      </w:r>
+      <w:proofErr w:type="spellEnd"/>
+      <w:r>
+        <w:t xml:space="preserve"> ampliamente utilizado en drones autónomos, el PX4. Esto da una ventaja enorme, ya que cualquier código que funcione para este </w:t>
+      </w:r>
+      <w:proofErr w:type="spellStart"/>
+      <w:r>
+        <w:t>autopilot</w:t>
+      </w:r>
+      <w:proofErr w:type="spellEnd"/>
+      <w:r>
+        <w:t xml:space="preserve">, funcionará exactamente igual para un dron real con el mismo controlador. </w:t>
       </w:r>
     </w:p>
     <w:p>
@@ -700,26 +1054,10 @@
       <w:pPr>
         <w:pStyle w:val="Ttulo2"/>
       </w:pPr>
-      <w:bookmarkStart w:id="0" w:name="_GoBack"/>
       <w:r>
         <w:t>ANEXOS</w:t>
       </w:r>
     </w:p>
-    <w:bookmarkEnd w:id="0"/>
-    <w:p>
-      <w:pPr>
-        <w:rPr>
-          <w:color w:val="C00000"/>
-        </w:rPr>
-      </w:pPr>
-      <w:r>
-        <w:rPr>
-          <w:color w:val="C00000"/>
-          <w:highlight w:val="yellow"/>
-        </w:rPr>
-        <w:t>*** REVISAR ANEXOS ***</w:t>
-      </w:r>
-    </w:p>
     <w:p>
       <w:pPr>
         <w:pStyle w:val="Ttulo3"/>
@@ -729,57 +1067,6 @@
       </w:r>
     </w:p>
     <w:p>
-      <w:pPr>
-        <w:rPr>
-          <w:rStyle w:val="Guiacontenido"/>
-        </w:rPr>
-      </w:pPr>
-      <w:r>
-        <w:rPr>
-          <w:rStyle w:val="Guiacontenido"/>
-        </w:rPr>
-        <w:t>Dado que el objetivo es tener un framework de simulación, desarrollo y testeo de sistemas RL, podemos hablar de los diferentes frameworks que hay para simulación (aptdo simuladores).</w:t>
-      </w:r>
-    </w:p>
-    <w:p>
-      <w:pPr>
-        <w:rPr>
-          <w:rStyle w:val="Guiacontenido"/>
-        </w:rPr>
-      </w:pPr>
-      <w:r>
-        <w:rPr>
-          <w:rStyle w:val="Guiacontenido"/>
-        </w:rPr>
-        <w:t xml:space="preserve">Dentro de los frameworks hay que mencionar al final de todo, cuando ya nos centramos en airsim, que existe un </w:t>
-      </w:r>
-      <w:r>
-        <w:rPr>
-          <w:rStyle w:val="Guiacontenido"/>
-        </w:rPr>
-        <w:t>framework</w:t>
-      </w:r>
-      <w:r>
-        <w:rPr>
-          <w:rStyle w:val="Guiacontenido"/>
-        </w:rPr>
-        <w:t xml:space="preserve"> similar al que hemos creado pero que utiliza el simple_flight. La ventaja del nuestro esta en que utiliza el px4, ya que en las ultimas versiones de airsim, integra ros tb, cosa queno hacia al principio.</w:t>
-      </w:r>
-    </w:p>
-    <w:p>
-      <w:pPr>
-        <w:rPr>
-          <w:rStyle w:val="Guiacontenido"/>
-        </w:rPr>
-      </w:pPr>
-      <w:r>
-        <w:rPr>
-          <w:rStyle w:val="Guiacontenido"/>
-        </w:rPr>
-        <w:t>Acabar hablando de por que escogemos airsim? Si no, se puede meter en SIMULADOR, pero pienso que quedará mejor aquí.</w:t>
-      </w:r>
-    </w:p>
-    <w:p>
       <w:r>
         <w:t>Desarrollar y experimentar con algoritmos para vehículos autónomos es un proceso muy complejo que requiere tiempo y muchas pruebas</w:t>
       </w:r>
@@ -815,11 +1102,19 @@
       <w:r>
         <w:t xml:space="preserve"> para interconectar el simulador y el controlador, así como también otros componentes; o los </w:t>
       </w:r>
+      <w:proofErr w:type="spellStart"/>
       <w:r>
         <w:rPr>
           <w:b/>
         </w:rPr>
-        <w:t>frameworks de programación</w:t>
+        <w:t>frameworks</w:t>
+      </w:r>
+      <w:proofErr w:type="spellEnd"/>
+      <w:r>
+        <w:rPr>
+          <w:b/>
+        </w:rPr>
+        <w:t xml:space="preserve"> de programación</w:t>
       </w:r>
       <w:r>
         <w:t xml:space="preserve"> para desarrollar el software que definirá el comportamiento del dron.</w:t>
@@ -827,7 +1122,13 @@
     </w:p>
     <w:p>
       <w:r>
-        <w:t>Debido a que el interés de este trabajo reside en encontrar un sistema que agrupe todas estas tecnologías para facilitar la implementación de vehículos autónomos</w:t>
+        <w:t xml:space="preserve">Debido a que el interés de este trabajo reside en encontrar un sistema que agrupe todas estas tecnologías para facilitar </w:t>
+      </w:r>
+      <w:r>
+        <w:t>la implementación de</w:t>
+      </w:r>
+      <w:r>
+        <w:t xml:space="preserve"> sistemas de vuelo autónomo</w:t>
       </w:r>
       <w:r>
         <w:t>, es esencial hacer un análisis del estado del arte al respecto:</w:t>
@@ -843,7 +1144,41 @@
         <w:rPr>
           <w:i/>
         </w:rPr>
-        <w:t xml:space="preserve">Datos comparativos entre simuladores sacados del paper de AirSim </w:t>
+        <w:t xml:space="preserve">**** </w:t>
+      </w:r>
+      <w:r>
+        <w:rPr>
+          <w:i/>
+        </w:rPr>
+        <w:t xml:space="preserve">Datos comparativos entre simuladores sacados del </w:t>
+      </w:r>
+      <w:proofErr w:type="spellStart"/>
+      <w:r>
+        <w:rPr>
+          <w:i/>
+        </w:rPr>
+        <w:t>paper</w:t>
+      </w:r>
+      <w:proofErr w:type="spellEnd"/>
+      <w:r>
+        <w:rPr>
+          <w:i/>
+        </w:rPr>
+        <w:t xml:space="preserve"> de </w:t>
+      </w:r>
+      <w:proofErr w:type="spellStart"/>
+      <w:r>
+        <w:rPr>
+          <w:i/>
+        </w:rPr>
+        <w:t>AirSim</w:t>
+      </w:r>
+      <w:proofErr w:type="spellEnd"/>
+      <w:r>
+        <w:rPr>
+          <w:i/>
+        </w:rPr>
+        <w:t xml:space="preserve"> </w:t>
       </w:r>
       <w:r>
         <w:rPr>
@@ -886,25 +1221,21 @@
         <w:t xml:space="preserve">y </w:t>
       </w:r>
       <w:r>
-        <w:t>entre ellos, uno de los más utilizados es Gazebo</w:t>
-      </w:r>
+        <w:t xml:space="preserve">entre ellos, uno de los más utilizados es </w:t>
+      </w:r>
+      <w:proofErr w:type="spellStart"/>
+      <w:r>
+        <w:rPr>
+          <w:b/>
+        </w:rPr>
+        <w:t>Gazebo</w:t>
+      </w:r>
+      <w:proofErr w:type="spellEnd"/>
       <w:r>
         <w:t>.</w:t>
       </w:r>
       <w:r>
-        <w:t xml:space="preserve"> </w:t>
-      </w:r>
-      <w:r>
-        <w:rPr>
-          <w:rStyle w:val="ReferenciasCar"/>
-        </w:rPr>
-        <w:t>[</w:t>
-      </w:r>
-      <w:r>
-        <w:rPr>
-          <w:rStyle w:val="ReferenciasCar"/>
-        </w:rPr>
-        <w:t xml:space="preserve">WEB </w:t>
+        <w:t xml:space="preserve"> [ </w:t>
       </w:r>
       <w:hyperlink r:id="rId8" w:anchor="WhatisGazebo?" w:history="1">
         <w:r>
@@ -915,71 +1246,94 @@
         </w:r>
       </w:hyperlink>
       <w:r>
-        <w:rPr>
-          <w:rStyle w:val="ReferenciasCar"/>
-        </w:rPr>
+        <w:t xml:space="preserve"> ] </w:t>
+      </w:r>
+      <w:r>
+        <w:t>U</w:t>
+      </w:r>
+      <w:r>
+        <w:t>n simulador de código abierto para todo tipo de robots, capaz de simular ambientes interiores y exteriores complejos con alto grado de fidelidad. Provee una amplia biblioteca de robots y entornos, gran cantidad de sensores</w:t>
+      </w:r>
+      <w:r>
+        <w:t>,</w:t>
+      </w:r>
+      <w:r>
+        <w:t xml:space="preserve"> y </w:t>
+      </w:r>
+      <w:proofErr w:type="spellStart"/>
+      <w:r>
+        <w:t>plugins</w:t>
+      </w:r>
+      <w:proofErr w:type="spellEnd"/>
+      <w:r>
+        <w:t xml:space="preserve"> para integrar</w:t>
+      </w:r>
+      <w:r>
+        <w:t xml:space="preserve"> muchas</w:t>
+      </w:r>
+      <w:r>
+        <w:t xml:space="preserve"> otras tecnologías</w:t>
+      </w:r>
+      <w:r>
+        <w:t xml:space="preserve">, tales como controladores de vuelo, </w:t>
+      </w:r>
+      <w:proofErr w:type="spellStart"/>
+      <w:r>
+        <w:t>frameworks</w:t>
+      </w:r>
+      <w:proofErr w:type="spellEnd"/>
+      <w:r>
+        <w:t xml:space="preserve"> de programación, sistemas de entrenamiento, etc</w:t>
+      </w:r>
+      <w:r>
+        <w:t>. Algunas</w:t>
+      </w:r>
+      <w:r>
+        <w:t xml:space="preserve"> de las grandes ventajas que tiene utilizar </w:t>
+      </w:r>
+      <w:proofErr w:type="spellStart"/>
+      <w:r>
+        <w:t>Gazebo</w:t>
+      </w:r>
+      <w:proofErr w:type="spellEnd"/>
+      <w:r>
         <w:t xml:space="preserve"> </w:t>
       </w:r>
       <w:r>
-        <w:rPr>
-          <w:rStyle w:val="ReferenciasCar"/>
-        </w:rPr>
-        <w:t>]</w:t>
-      </w:r>
-      <w:r>
-        <w:rPr>
-          <w:rStyle w:val="ReferenciasCar"/>
-        </w:rPr>
+        <w:t xml:space="preserve">son </w:t>
+      </w:r>
+      <w:r>
+        <w:t>la amplia comunidad de usuarios que participan activamente</w:t>
+      </w:r>
+      <w:r>
+        <w:t xml:space="preserve"> generando conocimiento</w:t>
+      </w:r>
+      <w:r>
+        <w:t xml:space="preserve"> y la gran cantidad de documentos académicos basados en la experimentación con este simulador.</w:t>
+      </w:r>
+    </w:p>
+    <w:p>
+      <w:r>
+        <w:t>La</w:t>
+      </w:r>
+      <w:r>
+        <w:t xml:space="preserve"> principa</w:t>
+      </w:r>
+      <w:r>
+        <w:t>l desventaja</w:t>
+      </w:r>
+      <w:r>
+        <w:t xml:space="preserve"> de </w:t>
+      </w:r>
+      <w:proofErr w:type="spellStart"/>
+      <w:r>
+        <w:t>Gazebo</w:t>
+      </w:r>
+      <w:proofErr w:type="spellEnd"/>
+      <w:r>
         <w:t xml:space="preserve"> </w:t>
       </w:r>
       <w:r>
-        <w:t>U</w:t>
-      </w:r>
-      <w:r>
-        <w:t>n simulador de código abierto para todo tipo de robots, capaz de simular ambientes interiores y exteriores complejos con alto grado de fidelidad. Provee una amplia biblioteca de robots y entornos, gran cantidad de sensores y plugins para integrar</w:t>
-      </w:r>
-      <w:r>
-        <w:t xml:space="preserve"> muchas</w:t>
-      </w:r>
-      <w:r>
-        <w:t xml:space="preserve"> otras tecnologías</w:t>
-      </w:r>
-      <w:r>
-        <w:t>, tales como controladores de vuelo, frameworks de programación, sistemas de entrenamiento, etc</w:t>
-      </w:r>
-      <w:r>
-        <w:t>. Algunas</w:t>
-      </w:r>
-      <w:r>
-        <w:t xml:space="preserve"> de las grandes ventajas que tiene utilizar Gazebo </w:t>
-      </w:r>
-      <w:r>
-        <w:t xml:space="preserve">son </w:t>
-      </w:r>
-      <w:r>
-        <w:t>la amplia comunidad de usuarios que participan activamente</w:t>
-      </w:r>
-      <w:r>
-        <w:t xml:space="preserve"> generando conocimiento</w:t>
-      </w:r>
-      <w:r>
-        <w:t xml:space="preserve"> y la gran cantidad de documentos académicos basados en la experimentación con este simulador.</w:t>
-      </w:r>
-    </w:p>
-    <w:p>
-      <w:r>
-        <w:t>La</w:t>
-      </w:r>
-      <w:r>
-        <w:t xml:space="preserve"> principa</w:t>
-      </w:r>
-      <w:r>
-        <w:t>l desventaja</w:t>
-      </w:r>
-      <w:r>
-        <w:t xml:space="preserve"> de Gazebo </w:t>
-      </w:r>
-      <w:r>
         <w:t xml:space="preserve">es su falta de realismo en la simulación, debido a </w:t>
       </w:r>
       <w:r>
@@ -1000,13 +1354,21 @@
     </w:p>
     <w:p>
       <w:r>
-        <w:t xml:space="preserve">Una alternativa que pretende solventar la falta de realismo es Hector </w:t>
-      </w:r>
-      <w:r>
-        <w:rPr>
-          <w:rStyle w:val="ReferenciasCar"/>
-        </w:rPr>
-        <w:t xml:space="preserve">[PAPER </w:t>
+        <w:t>Una alternativa que pretende solventar</w:t>
+      </w:r>
+      <w:r>
+        <w:t xml:space="preserve"> la falta de realismo es </w:t>
+      </w:r>
+      <w:proofErr w:type="spellStart"/>
+      <w:r>
+        <w:rPr>
+          <w:b/>
+        </w:rPr>
+        <w:t>Hector</w:t>
+      </w:r>
+      <w:proofErr w:type="spellEnd"/>
+      <w:r>
+        <w:t xml:space="preserve"> [ </w:t>
       </w:r>
       <w:hyperlink r:id="rId9" w:history="1">
         <w:r>
@@ -1020,40 +1382,65 @@
         <w:t xml:space="preserve">], un trabajo </w:t>
       </w:r>
       <w:r>
-        <w:t>orientado específicamente a cuadricópteros, y que integra el simu</w:t>
-      </w:r>
-      <w:r>
-        <w:t>lador Gazebo junto al framework</w:t>
-      </w:r>
+        <w:t xml:space="preserve">orientado específicamente a </w:t>
+      </w:r>
+      <w:proofErr w:type="spellStart"/>
+      <w:r>
+        <w:t>cuadricópteros</w:t>
+      </w:r>
+      <w:proofErr w:type="spellEnd"/>
+      <w:r>
+        <w:t>, y que integra el simu</w:t>
+      </w:r>
+      <w:r>
+        <w:t xml:space="preserve">lador </w:t>
+      </w:r>
+      <w:proofErr w:type="spellStart"/>
+      <w:r>
+        <w:t>Gazebo</w:t>
+      </w:r>
+      <w:proofErr w:type="spellEnd"/>
+      <w:r>
+        <w:t xml:space="preserve"> junto al </w:t>
+      </w:r>
+      <w:proofErr w:type="spellStart"/>
+      <w:r>
+        <w:t>framework</w:t>
+      </w:r>
+      <w:proofErr w:type="spellEnd"/>
       <w:r>
         <w:t xml:space="preserve"> robótico </w:t>
       </w:r>
       <w:r>
-        <w:t xml:space="preserve">ROS [ </w:t>
-      </w:r>
-      <w:r>
-        <w:rPr>
-          <w:rStyle w:val="ReferenciasCar"/>
-        </w:rPr>
-        <w:t>Referencia (anexo? Web?)</w:t>
-      </w:r>
-      <w:r>
-        <w:t xml:space="preserve"> ]</w:t>
+        <w:t>ROS [</w:t>
       </w:r>
       <w:r>
         <w:t xml:space="preserve"> </w:t>
       </w:r>
-      <w:r>
-        <w:t xml:space="preserve">. Lo que ofrece Hector [ </w:t>
-      </w:r>
-      <w:r>
-        <w:rPr>
-          <w:rStyle w:val="ReferenciasCar"/>
-        </w:rPr>
-        <w:t>fuente</w:t>
+      <w:proofErr w:type="spellStart"/>
+      <w:r>
+        <w:t>Ref</w:t>
+      </w:r>
+      <w:proofErr w:type="spellEnd"/>
+      <w:r>
+        <w:t xml:space="preserve"> al anexo de ROS </w:t>
+      </w:r>
+      <w:r>
+        <w:t>]</w:t>
       </w:r>
       <w:r>
         <w:t xml:space="preserve"> </w:t>
+      </w:r>
+      <w:r>
+        <w:t xml:space="preserve">. Lo que ofrece </w:t>
+      </w:r>
+      <w:proofErr w:type="spellStart"/>
+      <w:r>
+        <w:t>Hector</w:t>
+      </w:r>
+      <w:proofErr w:type="spellEnd"/>
+      <w:r>
+        <w:t xml:space="preserve"> [ </w:t>
       </w:r>
       <w:hyperlink r:id="rId10" w:history="1">
         <w:r>
@@ -1082,38 +1469,51 @@
         <w:t xml:space="preserve"> la integración de controladores de vuelo como PX4</w:t>
       </w:r>
       <w:r>
-        <w:t xml:space="preserve"> y protocolos de comunicación estándares como MavLink [ </w:t>
-      </w:r>
-      <w:r>
-        <w:rPr>
-          <w:rStyle w:val="ReferenciasCar"/>
-        </w:rPr>
-        <w:t>WEB</w:t>
-      </w:r>
+        <w:t xml:space="preserve"> y protocolos de comuni</w:t>
+      </w:r>
+      <w:r>
+        <w:t xml:space="preserve">cación estándares como </w:t>
+      </w:r>
+      <w:proofErr w:type="spellStart"/>
+      <w:r>
+        <w:t>MavLink</w:t>
+      </w:r>
+      <w:proofErr w:type="spellEnd"/>
       <w:r>
         <w:t xml:space="preserve"> </w:t>
+      </w:r>
+      <w:r>
+        <w:t xml:space="preserve">[ </w:t>
       </w:r>
       <w:hyperlink r:id="rId11" w:history="1">
         <w:r>
           <w:rPr>
             <w:rStyle w:val="Hipervnculo"/>
           </w:rPr>
-          <w:t>http://qgroundcontrol.org/mavlink/start</w:t>
+          <w:t>https://mavlink.io/en/</w:t>
         </w:r>
       </w:hyperlink>
       <w:r>
-        <w:t xml:space="preserve"> ].</w:t>
-      </w:r>
-    </w:p>
-    <w:p>
-      <w:r>
-        <w:t xml:space="preserve">De forma similar, RotorS [ </w:t>
-      </w:r>
-      <w:r>
-        <w:rPr>
-          <w:rStyle w:val="ReferenciasCar"/>
-        </w:rPr>
-        <w:t>PAPER</w:t>
+        <w:t xml:space="preserve"> ]</w:t>
+      </w:r>
+      <w:r>
+        <w:t>.</w:t>
+      </w:r>
+    </w:p>
+    <w:p>
+      <w:r>
+        <w:t xml:space="preserve">De forma similar, </w:t>
+      </w:r>
+      <w:proofErr w:type="spellStart"/>
+      <w:r>
+        <w:rPr>
+          <w:b/>
+        </w:rPr>
+        <w:t>RotorS</w:t>
+      </w:r>
+      <w:proofErr w:type="spellEnd"/>
+      <w:r>
+        <w:t xml:space="preserve"> [</w:t>
       </w:r>
       <w:r>
         <w:rPr>
@@ -1136,13 +1536,26 @@
         <w:t xml:space="preserve"> </w:t>
       </w:r>
       <w:r>
-        <w:t xml:space="preserve">] es un framework modular de simulación que permite diseñar drones y desarrollar algoritmos para controlar su comportamiento y estimar su estado de forma más precisa. Al igual que en el caso anterior, RotorS [ </w:t>
-      </w:r>
-      <w:r>
-        <w:rPr>
-          <w:rStyle w:val="ReferenciasCar"/>
-        </w:rPr>
-        <w:t>fuente</w:t>
+        <w:t xml:space="preserve">] es un </w:t>
+      </w:r>
+      <w:proofErr w:type="spellStart"/>
+      <w:r>
+        <w:t>framework</w:t>
+      </w:r>
+      <w:proofErr w:type="spellEnd"/>
+      <w:r>
+        <w:t xml:space="preserve"> modular de simulación que permite diseñar drones y desarrollar algoritmos para controlar su comportamiento y estimar su estado de forma más precisa. Al igual qu</w:t>
+      </w:r>
+      <w:r>
+        <w:t xml:space="preserve">e en el caso anterior, </w:t>
+      </w:r>
+      <w:proofErr w:type="spellStart"/>
+      <w:r>
+        <w:t>RotorS</w:t>
+      </w:r>
+      <w:proofErr w:type="spellEnd"/>
+      <w:r>
+        <w:t xml:space="preserve"> [</w:t>
       </w:r>
       <w:r>
         <w:t xml:space="preserve"> </w:t>
@@ -1162,8 +1575,13 @@
         <w:t xml:space="preserve"> </w:t>
       </w:r>
       <w:r>
-        <w:t>]  se basa en ROS y Gazebo</w:t>
-      </w:r>
+        <w:t xml:space="preserve">]  se basa en ROS y </w:t>
+      </w:r>
+      <w:proofErr w:type="spellStart"/>
+      <w:r>
+        <w:t>Gazebo</w:t>
+      </w:r>
+      <w:proofErr w:type="spellEnd"/>
       <w:r>
         <w:t>, pero en este caso sí se s</w:t>
       </w:r>
@@ -1182,8 +1600,13 @@
         <w:t xml:space="preserve"> la simulación de</w:t>
       </w:r>
       <w:r>
-        <w:t xml:space="preserve"> Gazebo</w:t>
-      </w:r>
+        <w:t xml:space="preserve"> </w:t>
+      </w:r>
+      <w:proofErr w:type="spellStart"/>
+      <w:r>
+        <w:t>Gazebo</w:t>
+      </w:r>
+      <w:proofErr w:type="spellEnd"/>
       <w:r>
         <w:t>,</w:t>
       </w:r>
@@ -1196,14 +1619,16 @@
       <w:r>
         <w:t xml:space="preserve"> </w:t>
       </w:r>
-      <w:r>
-        <w:t xml:space="preserve">jMAVSim [ </w:t>
-      </w:r>
-      <w:r>
-        <w:rPr>
-          <w:rStyle w:val="ReferenciasCar"/>
-        </w:rPr>
-        <w:t>WEB</w:t>
+      <w:proofErr w:type="spellStart"/>
+      <w:r>
+        <w:rPr>
+          <w:b/>
+        </w:rPr>
+        <w:t>jMAVSim</w:t>
+      </w:r>
+      <w:proofErr w:type="spellEnd"/>
+      <w:r>
+        <w:t xml:space="preserve"> [</w:t>
       </w:r>
       <w:r>
         <w:t xml:space="preserve"> </w:t>
@@ -1226,7 +1651,15 @@
         <w:t xml:space="preserve"> sencillo entorno de simulación diseñado</w:t>
       </w:r>
       <w:r>
-        <w:t xml:space="preserve"> en el contexto del proyecto Pixhawk [ </w:t>
+        <w:t xml:space="preserve"> en el contexto del proyecto </w:t>
+      </w:r>
+      <w:proofErr w:type="spellStart"/>
+      <w:r>
+        <w:t>Pixhawk</w:t>
+      </w:r>
+      <w:proofErr w:type="spellEnd"/>
+      <w:r>
+        <w:t xml:space="preserve"> [ </w:t>
       </w:r>
       <w:hyperlink r:id="rId15" w:history="1">
         <w:r>
@@ -1252,21 +1685,50 @@
         <w:t>torno muy ligero y fácil de utilizar</w:t>
       </w:r>
       <w:r>
-        <w:t xml:space="preserve"> que consta de un motor de renderizado muy simple, imposibilitando la generación de objetos en la escena.</w:t>
-      </w:r>
-      <w:r>
-        <w:t xml:space="preserve"> Además no aporta ningún tipo de integración con otras tecnologías.</w:t>
-      </w:r>
-    </w:p>
-    <w:p>
-      <w:r>
-        <w:t xml:space="preserve">Otro grupo de entornos de simulación es aquel basado en el potente motor de videojuegos creado por Epic Games [ </w:t>
-      </w:r>
-      <w:r>
-        <w:rPr>
-          <w:color w:val="ED7D31" w:themeColor="accent2"/>
-        </w:rPr>
-        <w:t>WEB</w:t>
+        <w:t xml:space="preserve"> que consta de un motor de </w:t>
+      </w:r>
+      <w:proofErr w:type="spellStart"/>
+      <w:r>
+        <w:t>renderizado</w:t>
+      </w:r>
+      <w:proofErr w:type="spellEnd"/>
+      <w:r>
+        <w:t xml:space="preserve"> muy simple, imposibilitando la generación de objetos en la escena.</w:t>
+      </w:r>
+      <w:r>
+        <w:t xml:space="preserve"> </w:t>
+      </w:r>
+      <w:proofErr w:type="gramStart"/>
+      <w:r>
+        <w:t>Además</w:t>
+      </w:r>
+      <w:proofErr w:type="gramEnd"/>
+      <w:r>
+        <w:t xml:space="preserve"> no aporta ningún tipo de integración con otras tecnologías.</w:t>
+      </w:r>
+    </w:p>
+    <w:p>
+      <w:r>
+        <w:t>Otro grupo de entornos de simulación es aquel basado en el potente motor de vide</w:t>
+      </w:r>
+      <w:r>
+        <w:t xml:space="preserve">ojuegos creado por </w:t>
+      </w:r>
+      <w:proofErr w:type="spellStart"/>
+      <w:r>
+        <w:t>Epic</w:t>
+      </w:r>
+      <w:proofErr w:type="spellEnd"/>
+      <w:r>
+        <w:t xml:space="preserve"> </w:t>
+      </w:r>
+      <w:proofErr w:type="spellStart"/>
+      <w:r>
+        <w:t>Games</w:t>
+      </w:r>
+      <w:proofErr w:type="spellEnd"/>
+      <w:r>
+        <w:t xml:space="preserve"> [</w:t>
       </w:r>
       <w:r>
         <w:t xml:space="preserve"> </w:t>
@@ -1280,22 +1742,26 @@
         </w:r>
       </w:hyperlink>
       <w:r>
-        <w:t xml:space="preserve"> ], el Unreal Engine</w:t>
-      </w:r>
+        <w:t xml:space="preserve"> ], el </w:t>
+      </w:r>
+      <w:proofErr w:type="spellStart"/>
+      <w:r>
+        <w:t>Unreal</w:t>
+      </w:r>
+      <w:proofErr w:type="spellEnd"/>
       <w:r>
         <w:t xml:space="preserve"> </w:t>
       </w:r>
+      <w:proofErr w:type="spellStart"/>
+      <w:r>
+        <w:t>Engine</w:t>
+      </w:r>
+      <w:proofErr w:type="spellEnd"/>
+      <w:r>
+        <w:t xml:space="preserve"> </w:t>
+      </w:r>
       <w:r>
         <w:t xml:space="preserve">[ </w:t>
-      </w:r>
-      <w:r>
-        <w:rPr>
-          <w:rStyle w:val="ReferenciasCar"/>
-        </w:rPr>
-        <w:t>WEB</w:t>
-      </w:r>
-      <w:r>
-        <w:t xml:space="preserve"> </w:t>
       </w:r>
       <w:hyperlink r:id="rId17" w:history="1">
         <w:r>
@@ -1309,21 +1775,45 @@
         <w:t xml:space="preserve"> ]</w:t>
       </w:r>
       <w:r>
-        <w:t>. Este grupo de frameworks se caracteriza por el alto grado de realismo tanto en gráficos como en física de comportamiento de los vehículos, debido a las avanzadas tecnologías desarrolladas por su creador. Notables ejemplos de este grupo son Sim4CV, DroneSimLab y Microsoft AirSim.</w:t>
-      </w:r>
-    </w:p>
-    <w:p>
-      <w:r>
-        <w:t xml:space="preserve">El primero de ellos, Sim4CV [ </w:t>
-      </w:r>
-      <w:r>
-        <w:rPr>
-          <w:color w:val="ED7D31" w:themeColor="accent2"/>
-        </w:rPr>
-        <w:t>WEB</w:t>
-      </w:r>
-      <w:r>
-        <w:t xml:space="preserve"> </w:t>
+        <w:t xml:space="preserve">. Este grupo de </w:t>
+      </w:r>
+      <w:proofErr w:type="spellStart"/>
+      <w:r>
+        <w:t>frameworks</w:t>
+      </w:r>
+      <w:proofErr w:type="spellEnd"/>
+      <w:r>
+        <w:t xml:space="preserve"> se caracteriza por el alto grado de realismo tanto en gráficos como en física de comportamiento de los vehículos, debido a las avanzadas tecnologías desarrolladas por su creador. Notables ejemplos de este grupo son Sim4CV, </w:t>
+      </w:r>
+      <w:proofErr w:type="spellStart"/>
+      <w:r>
+        <w:t>DroneSimLab</w:t>
+      </w:r>
+      <w:proofErr w:type="spellEnd"/>
+      <w:r>
+        <w:t xml:space="preserve"> y Microsoft </w:t>
+      </w:r>
+      <w:proofErr w:type="spellStart"/>
+      <w:r>
+        <w:t>AirSim</w:t>
+      </w:r>
+      <w:proofErr w:type="spellEnd"/>
+      <w:r>
+        <w:t>.</w:t>
+      </w:r>
+    </w:p>
+    <w:p>
+      <w:r>
+        <w:t xml:space="preserve">El primero de ellos, </w:t>
+      </w:r>
+      <w:r>
+        <w:rPr>
+          <w:b/>
+        </w:rPr>
+        <w:t>Sim4CV</w:t>
+      </w:r>
+      <w:r>
+        <w:t xml:space="preserve"> [ </w:t>
       </w:r>
       <w:hyperlink r:id="rId18" w:history="1">
         <w:r>
@@ -1358,16 +1848,29 @@
       <w:r>
         <w:t xml:space="preserve"> ], se presenta como un simulador fotorrealista orientado claramente a la experimentación en campos muy avanzados de la visión artificial. Gracias al potente motor gráfico, consigue alcanzar un alto nivel de realismo en la física de los vehículos. Como desventaja está su limitación para integrar tecnologías externas al propio </w:t>
       </w:r>
+      <w:proofErr w:type="spellStart"/>
       <w:r>
         <w:t>framework</w:t>
       </w:r>
+      <w:proofErr w:type="spellEnd"/>
       <w:r>
         <w:t>.</w:t>
       </w:r>
     </w:p>
     <w:p>
       <w:r>
-        <w:t xml:space="preserve">En contraste con el anterior, DroneSimLab [ </w:t>
+        <w:t xml:space="preserve">En contraste con el anterior, </w:t>
+      </w:r>
+      <w:proofErr w:type="spellStart"/>
+      <w:r>
+        <w:rPr>
+          <w:b/>
+        </w:rPr>
+        <w:t>DroneSimLab</w:t>
+      </w:r>
+      <w:proofErr w:type="spellEnd"/>
+      <w:r>
+        <w:t xml:space="preserve"> [ </w:t>
       </w:r>
       <w:hyperlink r:id="rId21" w:history="1">
         <w:r>
@@ -1391,9 +1894,11 @@
       <w:r>
         <w:t xml:space="preserve"> ] es un </w:t>
       </w:r>
+      <w:proofErr w:type="spellStart"/>
       <w:r>
         <w:t>framework</w:t>
       </w:r>
+      <w:proofErr w:type="spellEnd"/>
       <w:r>
         <w:t xml:space="preserve"> con </w:t>
       </w:r>
@@ -1413,30 +1918,45 @@
         <w:t xml:space="preserve"> aportado por</w:t>
       </w:r>
       <w:r>
-        <w:t xml:space="preserve"> Unreal, sino que facilita </w:t>
+        <w:t xml:space="preserve"> </w:t>
+      </w:r>
+      <w:proofErr w:type="spellStart"/>
+      <w:r>
+        <w:t>Unreal</w:t>
+      </w:r>
+      <w:proofErr w:type="spellEnd"/>
+      <w:r>
+        <w:t xml:space="preserve">, sino que facilita </w:t>
       </w:r>
       <w:r>
         <w:t xml:space="preserve">la integración de otros muchos componentes mediante el uso de contenedores. Este conjunto de herramientas tiene una orientación genérica, permitiendo experimentar en visión artificial, vehículos autónomos y otros muchos campos para gran cantidad de vehículos. Claramente, este </w:t>
       </w:r>
+      <w:proofErr w:type="spellStart"/>
       <w:r>
         <w:t>framework</w:t>
       </w:r>
+      <w:proofErr w:type="spellEnd"/>
       <w:r>
         <w:t xml:space="preserve"> es la alternativa más cercana e interesante al objetivo del presente trabajo.</w:t>
       </w:r>
     </w:p>
     <w:p>
       <w:r>
-        <w:t>Microsoft AirSim [</w:t>
-      </w:r>
-      <w:r>
-        <w:rPr>
-          <w:rStyle w:val="ReferenciasCar"/>
-        </w:rPr>
-        <w:t xml:space="preserve"> WEB</w:t>
-      </w:r>
-      <w:r>
-        <w:t xml:space="preserve"> </w:t>
+        <w:rPr>
+          <w:b/>
+        </w:rPr>
+        <w:t xml:space="preserve">Microsoft </w:t>
+      </w:r>
+      <w:proofErr w:type="spellStart"/>
+      <w:r>
+        <w:rPr>
+          <w:b/>
+        </w:rPr>
+        <w:t>AirSim</w:t>
+      </w:r>
+      <w:proofErr w:type="spellEnd"/>
+      <w:r>
+        <w:t xml:space="preserve"> [ </w:t>
       </w:r>
       <w:hyperlink r:id="rId23" w:history="1">
         <w:r>
@@ -1449,20 +1969,58 @@
       <w:r>
         <w:t xml:space="preserve"> ] forma parte del proyecto </w:t>
       </w:r>
+      <w:proofErr w:type="spellStart"/>
       <w:r>
         <w:rPr>
           <w:i/>
         </w:rPr>
-        <w:t>Aerial Informatics and Robotics Platform</w:t>
-      </w:r>
-      <w:r>
-        <w:t xml:space="preserve"> [ </w:t>
-      </w:r>
-      <w:r>
-        <w:rPr>
-          <w:rStyle w:val="ReferenciasCar"/>
-        </w:rPr>
-        <w:t>WEB</w:t>
+        <w:t>Aerial</w:t>
+      </w:r>
+      <w:proofErr w:type="spellEnd"/>
+      <w:r>
+        <w:rPr>
+          <w:i/>
+        </w:rPr>
+        <w:t xml:space="preserve"> </w:t>
+      </w:r>
+      <w:proofErr w:type="spellStart"/>
+      <w:r>
+        <w:rPr>
+          <w:i/>
+        </w:rPr>
+        <w:t>Informatics</w:t>
+      </w:r>
+      <w:proofErr w:type="spellEnd"/>
+      <w:r>
+        <w:rPr>
+          <w:i/>
+        </w:rPr>
+        <w:t xml:space="preserve"> and </w:t>
+      </w:r>
+      <w:proofErr w:type="spellStart"/>
+      <w:r>
+        <w:rPr>
+          <w:i/>
+        </w:rPr>
+        <w:t>Robotics</w:t>
+      </w:r>
+      <w:proofErr w:type="spellEnd"/>
+      <w:r>
+        <w:rPr>
+          <w:i/>
+        </w:rPr>
+        <w:t xml:space="preserve"> </w:t>
+      </w:r>
+      <w:proofErr w:type="spellStart"/>
+      <w:r>
+        <w:rPr>
+          <w:i/>
+        </w:rPr>
+        <w:t>Platform</w:t>
+      </w:r>
+      <w:proofErr w:type="spellEnd"/>
+      <w:r>
+        <w:t xml:space="preserve"> [</w:t>
       </w:r>
       <w:r>
         <w:t xml:space="preserve"> </w:t>
@@ -1476,11 +2034,21 @@
         </w:r>
       </w:hyperlink>
       <w:r>
-        <w:t xml:space="preserve"> ] desarrollado por Microsoft, y consiste en un entorno de simulación basado en el motor Unreal</w:t>
-      </w:r>
-      <w:r>
-        <w:t xml:space="preserve"> Engine</w:t>
-      </w:r>
+        <w:t xml:space="preserve"> ] desarrollado por Microsoft, y consiste en un entorno de simulación basado en el motor </w:t>
+      </w:r>
+      <w:proofErr w:type="spellStart"/>
+      <w:r>
+        <w:t>Unreal</w:t>
+      </w:r>
+      <w:proofErr w:type="spellEnd"/>
+      <w:r>
+        <w:t xml:space="preserve"> </w:t>
+      </w:r>
+      <w:proofErr w:type="spellStart"/>
+      <w:r>
+        <w:t>Engine</w:t>
+      </w:r>
+      <w:proofErr w:type="spellEnd"/>
       <w:r>
         <w:t xml:space="preserve"> y</w:t>
       </w:r>
@@ -1494,18 +2062,39 @@
         <w:t xml:space="preserve"> visualización del entorno, reduciendo</w:t>
       </w:r>
       <w:r>
-        <w:t xml:space="preserve"> al máximo la diferencia entre realidad y simulación, ayudando así a crear sistemas autónomos más avanzados, seguros y eficaces.</w:t>
-      </w:r>
-    </w:p>
-    <w:p>
-      <w:r>
-        <w:t xml:space="preserve">AirSim es un </w:t>
-      </w:r>
+        <w:t xml:space="preserve"> al máximo la diferencia entre realidad y simulación,</w:t>
+      </w:r>
+      <w:r>
+        <w:t xml:space="preserve"> y </w:t>
+      </w:r>
+      <w:r>
+        <w:t>ayudando así a crear sistemas autónomos más avanzados, seguros y eficaces.</w:t>
+      </w:r>
+    </w:p>
+    <w:p>
+      <w:proofErr w:type="spellStart"/>
+      <w:r>
+        <w:t>AirSim</w:t>
+      </w:r>
+      <w:proofErr w:type="spellEnd"/>
+      <w:r>
+        <w:t xml:space="preserve"> es un </w:t>
+      </w:r>
+      <w:proofErr w:type="spellStart"/>
       <w:r>
         <w:t>framework</w:t>
       </w:r>
-      <w:r>
-        <w:t xml:space="preserve"> de código abierto en continuo desarrollo que pretende convertirse en una plataforma modular, altamente compatible y tecnológicamente avanzada para contribuír al desarrollo e investigación en vehículos autónomos, con la intención de </w:t>
+      <w:proofErr w:type="spellEnd"/>
+      <w:r>
+        <w:t xml:space="preserve"> de código abierto en continuo desarrollo que pretende convertirse en una plataforma modular, altamente compatible y tecnológicamente avanzada para </w:t>
+      </w:r>
+      <w:proofErr w:type="spellStart"/>
+      <w:r>
+        <w:t>contribuír</w:t>
+      </w:r>
+      <w:proofErr w:type="spellEnd"/>
+      <w:r>
+        <w:t xml:space="preserve"> al desarrollo e investigación en vehículos autónomos, con la intención de </w:t>
       </w:r>
       <w:r>
         <w:t>crear “una comunidad de desarrolladores que impulse el estado del arte en</w:t>
@@ -1520,12 +2109,60 @@
         <w:t>.</w:t>
       </w:r>
       <w:r>
-        <w:t xml:space="preserve"> [Cita al paper de airsim, ultimas 2 lineas antes de Related Work]</w:t>
-      </w:r>
-    </w:p>
-    <w:p>
-      <w:r>
-        <w:t xml:space="preserve">La reciente novedad de AirSim y su apuesta por la muy alta fidelidad de la simulación, además de la </w:t>
+        <w:t xml:space="preserve"> [Cita al </w:t>
+      </w:r>
+      <w:proofErr w:type="spellStart"/>
+      <w:r>
+        <w:t>paper</w:t>
+      </w:r>
+      <w:proofErr w:type="spellEnd"/>
+      <w:r>
+        <w:t xml:space="preserve"> de </w:t>
+      </w:r>
+      <w:proofErr w:type="spellStart"/>
+      <w:r>
+        <w:t>airsim</w:t>
+      </w:r>
+      <w:proofErr w:type="spellEnd"/>
+      <w:r>
+        <w:t xml:space="preserve">, ultimas 2 </w:t>
+      </w:r>
+      <w:proofErr w:type="spellStart"/>
+      <w:r>
+        <w:t>lineas</w:t>
+      </w:r>
+      <w:proofErr w:type="spellEnd"/>
+      <w:r>
+        <w:t xml:space="preserve"> antes de </w:t>
+      </w:r>
+      <w:proofErr w:type="spellStart"/>
+      <w:r>
+        <w:t>Related</w:t>
+      </w:r>
+      <w:proofErr w:type="spellEnd"/>
+      <w:r>
+        <w:t xml:space="preserve"> </w:t>
+      </w:r>
+      <w:proofErr w:type="spellStart"/>
+      <w:r>
+        <w:t>Work</w:t>
+      </w:r>
+      <w:proofErr w:type="spellEnd"/>
+      <w:r>
+        <w:t>]</w:t>
+      </w:r>
+    </w:p>
+    <w:p>
+      <w:r>
+        <w:t xml:space="preserve">La reciente novedad de </w:t>
+      </w:r>
+      <w:proofErr w:type="spellStart"/>
+      <w:r>
+        <w:t>AirSim</w:t>
+      </w:r>
+      <w:proofErr w:type="spellEnd"/>
+      <w:r>
+        <w:t xml:space="preserve"> y su apuesta por la muy alta fidelidad de la simulación, además de la </w:t>
       </w:r>
       <w:r>
         <w:t xml:space="preserve">creciente </w:t>
@@ -1542,13 +2179,21 @@
     </w:p>
     <w:p>
       <w:r>
-        <w:t>Existen muchos más entornos de simulación, pero la mayoría están orientados a robots de tipo genérico (como ARGoS [</w:t>
-      </w:r>
-      <w:r>
-        <w:rPr>
-          <w:rStyle w:val="ReferenciasCar"/>
-        </w:rPr>
-        <w:t>WEB</w:t>
+        <w:t>Existen muchos más entornos de simulación, pero la mayoría están orientados a robot</w:t>
+      </w:r>
+      <w:r>
+        <w:t xml:space="preserve">s de tipo genérico (como </w:t>
+      </w:r>
+      <w:proofErr w:type="spellStart"/>
+      <w:r>
+        <w:rPr>
+          <w:b/>
+        </w:rPr>
+        <w:t>ARGoS</w:t>
+      </w:r>
+      <w:proofErr w:type="spellEnd"/>
+      <w:r>
+        <w:t xml:space="preserve"> [</w:t>
       </w:r>
       <w:r>
         <w:t xml:space="preserve"> </w:t>
@@ -1562,16 +2207,16 @@
         </w:r>
       </w:hyperlink>
       <w:r>
-        <w:t xml:space="preserve"> ] o V-REP [</w:t>
-      </w:r>
-      <w:r>
-        <w:rPr>
-          <w:rStyle w:val="ReferenciasCar"/>
-        </w:rPr>
-        <w:t>WEB</w:t>
-      </w:r>
-      <w:r>
-        <w:t xml:space="preserve"> </w:t>
+        <w:t xml:space="preserve"> ] o </w:t>
+      </w:r>
+      <w:r>
+        <w:rPr>
+          <w:b/>
+        </w:rPr>
+        <w:t>V-REP</w:t>
+      </w:r>
+      <w:r>
+        <w:t xml:space="preserve"> [ </w:t>
       </w:r>
       <w:hyperlink r:id="rId26" w:history="1">
         <w:r>
@@ -1594,16 +2239,16 @@
         <w:t xml:space="preserve"> </w:t>
       </w:r>
       <w:r>
-        <w:t>no son de código abierto (como XPLANE [</w:t>
-      </w:r>
-      <w:r>
-        <w:rPr>
-          <w:rStyle w:val="ReferenciasCar"/>
-        </w:rPr>
-        <w:t>WEB</w:t>
-      </w:r>
-      <w:r>
-        <w:t xml:space="preserve"> </w:t>
+        <w:t xml:space="preserve">no son de código abierto (como </w:t>
+      </w:r>
+      <w:r>
+        <w:rPr>
+          <w:b/>
+        </w:rPr>
+        <w:t>XPLANE</w:t>
+      </w:r>
+      <w:r>
+        <w:t xml:space="preserve"> [ </w:t>
       </w:r>
       <w:hyperlink r:id="rId27" w:history="1">
         <w:r>
@@ -1614,16 +2259,18 @@
         </w:r>
       </w:hyperlink>
       <w:r>
-        <w:t xml:space="preserve"> ] o RealFlight [</w:t>
-      </w:r>
-      <w:r>
-        <w:rPr>
-          <w:rStyle w:val="ReferenciasCar"/>
-        </w:rPr>
-        <w:t>WEB</w:t>
-      </w:r>
-      <w:r>
-        <w:t xml:space="preserve"> </w:t>
+        <w:t xml:space="preserve"> ] o </w:t>
+      </w:r>
+      <w:proofErr w:type="spellStart"/>
+      <w:r>
+        <w:rPr>
+          <w:b/>
+        </w:rPr>
+        <w:t>RealFlight</w:t>
+      </w:r>
+      <w:proofErr w:type="spellEnd"/>
+      <w:r>
+        <w:t xml:space="preserve"> [ </w:t>
       </w:r>
       <w:hyperlink r:id="rId28" w:history="1">
         <w:r>
@@ -1649,139 +2296,50 @@
         <w:pStyle w:val="Ttulo3"/>
       </w:pPr>
       <w:r>
-        <w:t>TECNOLOGÍAS EMPLEADAS</w:t>
-      </w:r>
-    </w:p>
-    <w:p>
-      <w:pPr>
-        <w:pStyle w:val="NormalWeb"/>
-        <w:numPr>
-          <w:ilvl w:val="0"/>
-          <w:numId w:val="20"/>
-        </w:numPr>
-        <w:spacing w:before="0" w:beforeAutospacing="0" w:after="0" w:afterAutospacing="0"/>
-        <w:textAlignment w:val="baseline"/>
-        <w:rPr>
-          <w:rStyle w:val="Guiacontenido"/>
-        </w:rPr>
-      </w:pPr>
-      <w:r>
-        <w:rPr>
-          <w:rStyle w:val="Guiacontenido"/>
-        </w:rPr>
-        <w:t>SIMULADOR</w:t>
-      </w:r>
-      <w:r>
-        <w:rPr>
-          <w:rStyle w:val="Guiacontenido"/>
-        </w:rPr>
-        <w:t xml:space="preserve">: </w:t>
-      </w:r>
-      <w:r>
-        <w:rPr>
-          <w:rStyle w:val="Guiacontenido"/>
-        </w:rPr>
-        <w:t>centrarse en el airsim, hablar de sus ventajas y desventajas, compatibilidades e incompatibilidades</w:t>
-      </w:r>
-      <w:r>
-        <w:rPr>
-          <w:rStyle w:val="Guiacontenido"/>
-        </w:rPr>
-        <w:t>.</w:t>
-      </w:r>
-    </w:p>
-    <w:p>
-      <w:pPr>
-        <w:pStyle w:val="NormalWeb"/>
-        <w:numPr>
-          <w:ilvl w:val="0"/>
-          <w:numId w:val="20"/>
-        </w:numPr>
-        <w:spacing w:before="0" w:beforeAutospacing="0" w:after="0" w:afterAutospacing="0"/>
-        <w:textAlignment w:val="baseline"/>
-        <w:rPr>
-          <w:rStyle w:val="Guiacontenido"/>
-        </w:rPr>
-      </w:pPr>
-      <w:r>
-        <w:rPr>
-          <w:rStyle w:val="Guiacontenido"/>
-        </w:rPr>
-        <w:t>AUTOPILOTO: explicar qué es y para que sirve, cuál se ha utilizado y por qué.</w:t>
-      </w:r>
-    </w:p>
-    <w:p>
-      <w:pPr>
-        <w:pStyle w:val="NormalWeb"/>
-        <w:numPr>
-          <w:ilvl w:val="1"/>
-          <w:numId w:val="20"/>
-        </w:numPr>
-        <w:spacing w:before="0" w:beforeAutospacing="0" w:after="0" w:afterAutospacing="0"/>
-        <w:textAlignment w:val="baseline"/>
-        <w:rPr>
-          <w:rStyle w:val="Guiacontenido"/>
-        </w:rPr>
-      </w:pPr>
-      <w:r>
-        <w:rPr>
-          <w:rStyle w:val="Guiacontenido"/>
-        </w:rPr>
-        <w:t xml:space="preserve"> HITL vs SITL: hablar también de la existencia de dos modos: HITL y SITL, y de cuál se ha utilizado y por qué.</w:t>
-      </w:r>
-    </w:p>
-    <w:p>
-      <w:pPr>
-        <w:pStyle w:val="NormalWeb"/>
-        <w:numPr>
-          <w:ilvl w:val="0"/>
-          <w:numId w:val="20"/>
-        </w:numPr>
-        <w:spacing w:before="0" w:beforeAutospacing="0" w:after="160" w:afterAutospacing="0"/>
-        <w:textAlignment w:val="baseline"/>
-        <w:rPr>
-          <w:rStyle w:val="Guiacontenido"/>
-        </w:rPr>
-      </w:pPr>
-      <w:r>
-        <w:rPr>
-          <w:rStyle w:val="Guiacontenido"/>
-        </w:rPr>
-        <w:t>ROS: explicar qué es y por qué se ha utilizado.</w:t>
-      </w:r>
-    </w:p>
-    <w:p>
-      <w:pPr>
-        <w:pStyle w:val="NormalWeb"/>
-        <w:numPr>
-          <w:ilvl w:val="0"/>
-          <w:numId w:val="20"/>
-        </w:numPr>
-        <w:spacing w:before="0" w:beforeAutospacing="0" w:after="0" w:afterAutospacing="0"/>
-        <w:textAlignment w:val="baseline"/>
-        <w:rPr>
-          <w:rStyle w:val="Guiacontenido"/>
-        </w:rPr>
-      </w:pPr>
-      <w:r>
-        <w:rPr>
-          <w:rStyle w:val="Guiacontenido"/>
-        </w:rPr>
-        <w:t>RL: explicar por encima lo que es y en qué se basa, por qué es útil en nuestro contexto, y cómo funciona el entrenamiento (hacer ver la necesidad de una función de reset).</w:t>
-      </w:r>
-      <w:r>
-        <w:rPr>
-          <w:rStyle w:val="Guiacontenido"/>
-        </w:rPr>
-        <w:t xml:space="preserve"> Además comentar que se usa el gym, decir que es y por que es útil.</w:t>
-      </w:r>
-    </w:p>
-    <w:p>
-      <w:r>
-        <w:t>En este proyecto se han e</w:t>
-      </w:r>
-      <w:r>
-        <w:t>mpleado diversas tecnologías, de las cuales se explicará un poco más a continuación:</w:t>
+        <w:t>TECNOLOGÍ</w:t>
+      </w:r>
+      <w:bookmarkStart w:id="0" w:name="_GoBack"/>
+      <w:bookmarkEnd w:id="0"/>
+      <w:r>
+        <w:t>AS EMPLEADAS</w:t>
+      </w:r>
+    </w:p>
+    <w:p>
+      <w:r>
+        <w:t xml:space="preserve">El </w:t>
+      </w:r>
+      <w:proofErr w:type="spellStart"/>
+      <w:r>
+        <w:t>framework</w:t>
+      </w:r>
+      <w:proofErr w:type="spellEnd"/>
+      <w:r>
+        <w:t xml:space="preserve"> de simulación, desarrollo y entrenamiento de sistemas </w:t>
+      </w:r>
+      <w:proofErr w:type="spellStart"/>
+      <w:r>
+        <w:t>Reinforcement</w:t>
+      </w:r>
+      <w:proofErr w:type="spellEnd"/>
+      <w:r>
+        <w:t xml:space="preserve"> </w:t>
+      </w:r>
+      <w:proofErr w:type="spellStart"/>
+      <w:r>
+        <w:t>Learning</w:t>
+      </w:r>
+      <w:proofErr w:type="spellEnd"/>
+      <w:r>
+        <w:t xml:space="preserve"> </w:t>
+      </w:r>
+      <w:r>
+        <w:t>que se crea, explica y documenta en este trabajo fin de grado, se construye a partir de diferentes tecnologías específ</w:t>
+      </w:r>
+      <w:r>
+        <w:t>icas del campo de la robótica, la aeronáutica y la inteligencia artificial. Puesto que estos campos no se consideran en absoluto comúnmente conocidos, en los siguientes apartados se explicarán algunos conceptos para el lector que no esté familiarizado con la materia.</w:t>
+      </w:r>
+      <w:r>
+        <w:t xml:space="preserve"> </w:t>
       </w:r>
     </w:p>
     <w:p>
@@ -1797,24 +2355,18 @@
     </w:p>
     <w:p>
       <w:r>
-        <w:rPr>
-          <w:highlight w:val="yellow"/>
-        </w:rPr>
-        <w:t>REESCRIBIR</w:t>
-      </w:r>
-      <w:r>
-        <w:rPr>
-          <w:highlight w:val="yellow"/>
-        </w:rPr>
-        <w:t xml:space="preserve"> Y HOMOGENEIZAR</w:t>
-      </w:r>
-    </w:p>
-    <w:p>
-      <w:r>
         <w:t>El controlador de vuelo</w:t>
       </w:r>
       <w:r>
-        <w:t xml:space="preserve"> o “autopilot”</w:t>
+        <w:t xml:space="preserve"> o “</w:t>
+      </w:r>
+      <w:proofErr w:type="spellStart"/>
+      <w:r>
+        <w:t>autopilot</w:t>
+      </w:r>
+      <w:proofErr w:type="spellEnd"/>
+      <w:r>
+        <w:t>”</w:t>
       </w:r>
       <w:r>
         <w:t xml:space="preserve"> es uno de los componentes base </w:t>
@@ -1823,7 +2375,15 @@
         <w:t xml:space="preserve">más esenciales </w:t>
       </w:r>
       <w:r>
-        <w:t>de cualquier vehículo multi-rotor. Se trata de una placa electrónica a la que se conectan los sensores (GPS, barómetro</w:t>
+        <w:t xml:space="preserve">de cualquier vehículo </w:t>
+      </w:r>
+      <w:proofErr w:type="spellStart"/>
+      <w:r>
+        <w:t>multi</w:t>
+      </w:r>
+      <w:proofErr w:type="spellEnd"/>
+      <w:r>
+        <w:t>-rotor. Se trata de una placa electrónica a la que se conectan los sensores (GPS, barómetro</w:t>
       </w:r>
       <w:r>
         <w:t>s</w:t>
@@ -1835,16 +2395,44 @@
         <w:t>s</w:t>
       </w:r>
       <w:r>
-        <w:t>, acelerómetros, etc) y los actuadores (motores) del vehículo. Esta placa lleva instalado un firmware que se encarga de controlar el comportamiento de los actuadores en función de las lecturas de los sensores</w:t>
-      </w:r>
-      <w:r>
-        <w:t xml:space="preserve"> y del estado deseado</w:t>
+        <w:t xml:space="preserve">, acelerómetros, </w:t>
+      </w:r>
+      <w:proofErr w:type="spellStart"/>
+      <w:r>
+        <w:t>etc</w:t>
+      </w:r>
+      <w:proofErr w:type="spellEnd"/>
+      <w:r>
+        <w:t>) y los actuadores (motores) del vehículo. Esta placa lleva instalado un firmware que se encarga de controlar el comportamiento de los actuadores en función de las lecturas de los sensores</w:t>
+      </w:r>
+      <w:r>
+        <w:t xml:space="preserve"> y del estado </w:t>
+      </w:r>
+      <w:r>
+        <w:t>o posición del vehículo al que se desee llegar</w:t>
       </w:r>
       <w:r>
         <w:t xml:space="preserve">, </w:t>
       </w:r>
       <w:r>
-        <w:t xml:space="preserve">con la finalidad de mantener la aeronave estable así como de cambiar la velocidad o la dirección de movimiento de la misma, de forma controlada. [ </w:t>
+        <w:t xml:space="preserve">con la finalidad de mantener la aeronave </w:t>
+      </w:r>
+      <w:proofErr w:type="gramStart"/>
+      <w:r>
+        <w:t>estable</w:t>
+      </w:r>
+      <w:proofErr w:type="gramEnd"/>
+      <w:r>
+        <w:t xml:space="preserve"> así como de cambiar la velocidad o la dire</w:t>
+      </w:r>
+      <w:r>
+        <w:t>cción de movimiento de la misma</w:t>
+      </w:r>
+      <w:r>
+        <w:t>,</w:t>
+      </w:r>
+      <w:r>
+        <w:t xml:space="preserve"> de forma controlada. [ </w:t>
       </w:r>
       <w:hyperlink r:id="rId29" w:history="1">
         <w:r>
@@ -1863,13 +2451,30 @@
     </w:p>
     <w:p>
       <w:r>
-        <w:t>La labor principal del autopilot es tomar el estado</w:t>
+        <w:t>Siendo más concretos, l</w:t>
+      </w:r>
+      <w:r>
+        <w:t xml:space="preserve">a labor principal del </w:t>
+      </w:r>
+      <w:proofErr w:type="spellStart"/>
+      <w:r>
+        <w:t>autopilot</w:t>
+      </w:r>
+      <w:proofErr w:type="spellEnd"/>
+      <w:r>
+        <w:t xml:space="preserve"> es tomar el estado</w:t>
       </w:r>
       <w:r>
         <w:t xml:space="preserve"> o posición deseada del vehículo</w:t>
       </w:r>
       <w:r>
-        <w:t xml:space="preserve"> como entrada, estimar el estado real a partir de los datos de los sensores, y controlar el comportamiento de los actuadores de tal forma que el estado real sea lo más parecido posible al estado deseado.</w:t>
+        <w:t xml:space="preserve"> como entrada, estimar el estado real a partir de los datos </w:t>
+      </w:r>
+      <w:r>
+        <w:t>que generan los sensores</w:t>
+      </w:r>
+      <w:r>
+        <w:t>, y controlar el comportamiento de los actuadores de tal forma que el estado real sea lo más parecido posible al estado deseado.</w:t>
       </w:r>
       <w:r>
         <w:t xml:space="preserve"> [ </w:t>
@@ -1887,8 +2492,56 @@
       </w:r>
     </w:p>
     <w:p>
-      <w:r>
-        <w:t xml:space="preserve">Cuando se utilizan entornos de simulación, los sensores y los actuadores son emulados por la física del vehículo, de forma que el controlador de vuelo consumirá los datos simulados de los sensores, y generará unas señales que recibirán los actuadores del vehículo simulado como entrada. En estos casos, existen dos métodos diferentes para integrar el autopilot en el entorno de simulación: </w:t>
+      <w:proofErr w:type="gramStart"/>
+      <w:r>
+        <w:t xml:space="preserve">{{ </w:t>
+      </w:r>
+      <w:r>
+        <w:t>esquema_funcion_autopilot.png</w:t>
+      </w:r>
+      <w:proofErr w:type="gramEnd"/>
+      <w:r>
+        <w:t xml:space="preserve"> }}</w:t>
+      </w:r>
+    </w:p>
+    <w:p>
+      <w:r>
+        <w:t>Cuando se utilizan entornos de simulación, los sensores y los actuadores son emulados por la física del vehículo, de forma que e</w:t>
+      </w:r>
+      <w:r>
+        <w:t>l controlador de vuelo consume</w:t>
+      </w:r>
+      <w:r>
+        <w:t xml:space="preserve"> los datos simul</w:t>
+      </w:r>
+      <w:r>
+        <w:t>ados de los sensores, y genera</w:t>
+      </w:r>
+      <w:r>
+        <w:t xml:space="preserve"> unas señales que recibirán los actuadores del vehículo simulad</w:t>
+      </w:r>
+      <w:r>
+        <w:t>o como entrada. P</w:t>
+      </w:r>
+      <w:r>
+        <w:t xml:space="preserve">ara integrar el </w:t>
+      </w:r>
+      <w:proofErr w:type="spellStart"/>
+      <w:r>
+        <w:t>autopilot</w:t>
+      </w:r>
+      <w:proofErr w:type="spellEnd"/>
+      <w:r>
+        <w:t xml:space="preserve"> en un</w:t>
+      </w:r>
+      <w:r>
+        <w:t xml:space="preserve"> entorno de simulación</w:t>
+      </w:r>
+      <w:r>
+        <w:t>, existen dos métodos diferentes</w:t>
+      </w:r>
+      <w:r>
+        <w:t xml:space="preserve">: </w:t>
       </w:r>
       <w:r>
         <w:t>SITL y HITL.</w:t>
@@ -1961,24 +2614,96 @@
         <w:rPr>
           <w:b/>
         </w:rPr>
-        <w:t>SITL (Software In The Loop)</w:t>
-      </w:r>
-      <w:r>
-        <w:t xml:space="preserve"> es una técnica que se basa en emular el hardware del controlador ejecutando directamente el firmware del autopilot sobre el equipo de desarrollo, de forma que interactúe con los sensores y actuadores del entorno de simulación.</w:t>
-      </w:r>
-    </w:p>
-    <w:p>
+        <w:t xml:space="preserve">SITL (Software In </w:t>
+      </w:r>
+      <w:proofErr w:type="spellStart"/>
       <w:r>
         <w:rPr>
           <w:b/>
         </w:rPr>
-        <w:t>HITL (Hardware In The Loop)</w:t>
+        <w:t>The</w:t>
+      </w:r>
+      <w:proofErr w:type="spellEnd"/>
+      <w:r>
+        <w:rPr>
+          <w:b/>
+        </w:rPr>
+        <w:t xml:space="preserve"> </w:t>
+      </w:r>
+      <w:proofErr w:type="spellStart"/>
+      <w:r>
+        <w:rPr>
+          <w:b/>
+        </w:rPr>
+        <w:t>Loop</w:t>
+      </w:r>
+      <w:proofErr w:type="spellEnd"/>
+      <w:r>
+        <w:rPr>
+          <w:b/>
+        </w:rPr>
+        <w:t>)</w:t>
+      </w:r>
+      <w:r>
+        <w:t xml:space="preserve"> es una técnica que se basa en emular el hardware del controlador ejecutando directamente el firmware del </w:t>
+      </w:r>
+      <w:proofErr w:type="spellStart"/>
+      <w:r>
+        <w:t>autopilot</w:t>
+      </w:r>
+      <w:proofErr w:type="spellEnd"/>
+      <w:r>
+        <w:t xml:space="preserve"> sobre el equipo de desarrollo, de forma que interactúe con los sensores y actuadores del entorno de simulación.</w:t>
+      </w:r>
+    </w:p>
+    <w:p>
+      <w:r>
+        <w:rPr>
+          <w:b/>
+        </w:rPr>
+        <w:t xml:space="preserve">HITL (Hardware In </w:t>
+      </w:r>
+      <w:proofErr w:type="spellStart"/>
+      <w:r>
+        <w:rPr>
+          <w:b/>
+        </w:rPr>
+        <w:t>The</w:t>
+      </w:r>
+      <w:proofErr w:type="spellEnd"/>
+      <w:r>
+        <w:rPr>
+          <w:b/>
+        </w:rPr>
+        <w:t xml:space="preserve"> </w:t>
+      </w:r>
+      <w:proofErr w:type="spellStart"/>
+      <w:r>
+        <w:rPr>
+          <w:b/>
+        </w:rPr>
+        <w:t>Loop</w:t>
+      </w:r>
+      <w:proofErr w:type="spellEnd"/>
+      <w:r>
+        <w:rPr>
+          <w:b/>
+        </w:rPr>
+        <w:t>)</w:t>
       </w:r>
       <w:r>
         <w:t>, en cambio,</w:t>
       </w:r>
       <w:r>
-        <w:t xml:space="preserve"> se basa en conectar el hardware real del autopilot al equipo de desarrollo, de forma que el controlador de vuelo interactúe directamente con los sensores y actuadores del entorno de simulación.</w:t>
+        <w:t xml:space="preserve"> se basa en conectar el hardware real del </w:t>
+      </w:r>
+      <w:proofErr w:type="spellStart"/>
+      <w:r>
+        <w:t>autopilot</w:t>
+      </w:r>
+      <w:proofErr w:type="spellEnd"/>
+      <w:r>
+        <w:t xml:space="preserve"> al equipo de desarrollo, de forma que el controlador de vuelo interactúe directamente con los sensores y actuadores del entorno de simulación.</w:t>
       </w:r>
     </w:p>
     <w:p>
@@ -1995,7 +2720,10 @@
         <w:t xml:space="preserve"> es </w:t>
       </w:r>
       <w:r>
-        <w:t xml:space="preserve">el más cercano a lo real, pero </w:t>
+        <w:t>el más cercano al funcionamiento</w:t>
+      </w:r>
+      <w:r>
+        <w:t xml:space="preserve"> real, pero </w:t>
       </w:r>
       <w:r>
         <w:t xml:space="preserve">la ventaja más significativa del método SITL es que elimina por completo la necesidad de adquirir una plataforma hardware. </w:t>
@@ -2010,7 +2738,15 @@
         <w:t xml:space="preserve"> pueden darse problemas de desincronización si el reloj del simulador y del controlador tienen velocidades y/o precisiones </w:t>
       </w:r>
       <w:r>
-        <w:t>distintas, o si la conexión entre el autopilot y el equipo de desarrollo no es capaz de transferir los datos suficientemente rápido.</w:t>
+        <w:t xml:space="preserve">distintas, o si la conexión entre el </w:t>
+      </w:r>
+      <w:proofErr w:type="spellStart"/>
+      <w:r>
+        <w:t>autopilot</w:t>
+      </w:r>
+      <w:proofErr w:type="spellEnd"/>
+      <w:r>
+        <w:t xml:space="preserve"> y el equipo de desarrollo no es capaz de transferir los datos suficientemente rápido.</w:t>
       </w:r>
       <w:r>
         <w:t xml:space="preserve"> Sin embargo, cuando se trabaja con equipos de desarrollo con recursos limitados, el método HITL evita la sobrecarga de trabajo</w:t>
@@ -2036,8 +2772,16 @@
         <w:rPr>
           <w:i/>
         </w:rPr>
-        <w:t xml:space="preserve"> Dronecode</w:t>
-      </w:r>
+        <w:t xml:space="preserve"> </w:t>
+      </w:r>
+      <w:proofErr w:type="spellStart"/>
+      <w:r>
+        <w:rPr>
+          <w:i/>
+        </w:rPr>
+        <w:t>Dronecode</w:t>
+      </w:r>
+      <w:proofErr w:type="spellEnd"/>
       <w:r>
         <w:t xml:space="preserve"> [ </w:t>
       </w:r>
@@ -2053,7 +2797,13 @@
         <w:t xml:space="preserve"> ]</w:t>
       </w:r>
       <w:r>
-        <w:t xml:space="preserve"> es una plataforma de código abierto que desarrolla diversas herramientas y tecnologías para drones, como protocolos de comunicación, controladores de vuelo (hardware y firmware), simuladores, etc.</w:t>
+        <w:t xml:space="preserve"> es una plataforma </w:t>
+      </w:r>
+      <w:r>
+        <w:t>de código abierto que trabaja en el desarrollo de</w:t>
+      </w:r>
+      <w:r>
+        <w:t xml:space="preserve"> diversas herramientas y tecnologías para drones, como protocolos de comunicación, controladores de vuelo (hardware y firmware), simuladores, etc.</w:t>
       </w:r>
       <w:r>
         <w:t xml:space="preserve"> Su objetivo es crear una comunidad de desarrolladores que contribuyan al proyecto para ofrecer una plataforma tecnológicamente avanzada de herramientas para vehículos no tripulados.</w:t>
@@ -2064,8 +2814,16 @@
         <w:rPr>
           <w:i/>
         </w:rPr>
-        <w:t>PX4 autopilot</w:t>
-      </w:r>
+        <w:t xml:space="preserve">PX4 </w:t>
+      </w:r>
+      <w:proofErr w:type="spellStart"/>
+      <w:r>
+        <w:rPr>
+          <w:i/>
+        </w:rPr>
+        <w:t>autopilot</w:t>
+      </w:r>
+      <w:proofErr w:type="spellEnd"/>
       <w:r>
         <w:t xml:space="preserve"> [ </w:t>
       </w:r>
@@ -2090,163 +2848,9 @@
         <w:t>firmware de controlador de vuelo</w:t>
       </w:r>
       <w:r>
-        <w:t xml:space="preserve"> muy versátil y </w:t>
-      </w:r>
-      <w:r>
-        <w:t>ampliamente utilizado,</w:t>
-      </w:r>
-      <w:r>
-        <w:t xml:space="preserve"> que forma parte de la </w:t>
-      </w:r>
-      <w:r>
-        <w:rPr>
-          <w:i/>
-        </w:rPr>
-        <w:t>Droneco</w:t>
-      </w:r>
-      <w:r>
-        <w:rPr>
-          <w:i/>
-        </w:rPr>
-        <w:t>de Platform</w:t>
-      </w:r>
-      <w:r>
-        <w:t xml:space="preserve">. Sus características más destacables son la gran cantidad de vehículos que puede controlar (no solo todo tipo de aeronaves, sino también vehículos terrestres y submarinos), la variedad de modos de vuelo y características de seguridad, y especialmente su compatibilidad con multitud de sensores, periféricos y plataformas hardware. [ </w:t>
+        <w:t xml:space="preserve"> [ </w:t>
       </w:r>
       <w:hyperlink r:id="rId36" w:history="1">
-        <w:r>
-          <w:rPr>
-            <w:rStyle w:val="Hipervnculo"/>
-          </w:rPr>
-          <w:t>https://docs.px4.io/en/getting_started/px4_basic_concepts.html</w:t>
-        </w:r>
-      </w:hyperlink>
-      <w:r>
-        <w:t xml:space="preserve"> ]</w:t>
-      </w:r>
-    </w:p>
-    <w:p>
-      <w:r>
-        <w:t>En este trabajo fin de grado, se utilizará el PX4 en modo SITL.</w:t>
-      </w:r>
-    </w:p>
-    <w:p>
-      <w:r>
-        <w:t>La elección de este autopilot se debe</w:t>
-      </w:r>
-      <w:r>
-        <w:t xml:space="preserve"> a diversos factores: en primer lugar, es un autopilot compatible con el entorno de simulación de Microsoft</w:t>
-      </w:r>
-      <w:r>
-        <w:t xml:space="preserve">; además utiliza el protocolo MAVlink (también soportado por AirSim), y es compatible con el </w:t>
-      </w:r>
-      <w:r>
-        <w:t>framework</w:t>
-      </w:r>
-      <w:r>
-        <w:t xml:space="preserve"> ROS para el desarrollo de algoritmos, el envío de comandos, etc; por otra parte, el hecho de que este autopilot se pueda ejecutar sobre diferentes plataformas</w:t>
-      </w:r>
-      <w:r>
-        <w:t xml:space="preserve"> [ </w:t>
-      </w:r>
-      <w:hyperlink r:id="rId37" w:history="1">
-        <w:r>
-          <w:rPr>
-            <w:rStyle w:val="Hipervnculo"/>
-          </w:rPr>
-          <w:t>https://docs.px4.io/en/flight_controller/</w:t>
-        </w:r>
-      </w:hyperlink>
-      <w:r>
-        <w:t xml:space="preserve"> ]</w:t>
-      </w:r>
-      <w:r>
-        <w:t xml:space="preserve"> (Pixhawk</w:t>
-      </w:r>
-      <w:r>
-        <w:t xml:space="preserve"> [ </w:t>
-      </w:r>
-      <w:hyperlink r:id="rId38" w:history="1">
-        <w:r>
-          <w:rPr>
-            <w:rStyle w:val="Hipervnculo"/>
-          </w:rPr>
-          <w:t>https://pixhawk.org/</w:t>
-        </w:r>
-      </w:hyperlink>
-      <w:r>
-        <w:t xml:space="preserve"> ]</w:t>
-      </w:r>
-      <w:r>
-        <w:t>, Qualcomm Snapdragon Flight</w:t>
-      </w:r>
-      <w:r>
-        <w:t xml:space="preserve"> [ </w:t>
-      </w:r>
-      <w:hyperlink r:id="rId39" w:history="1">
-        <w:r>
-          <w:rPr>
-            <w:rStyle w:val="Hipervnculo"/>
-          </w:rPr>
-          <w:t>https://docs.px4.io/en/flight_controller/snapdragon_flight.html</w:t>
-        </w:r>
-      </w:hyperlink>
-      <w:r>
-        <w:t xml:space="preserve"> ], Intel Aero Compute Board [ </w:t>
-      </w:r>
-      <w:hyperlink r:id="rId40" w:history="1">
-        <w:r>
-          <w:rPr>
-            <w:rStyle w:val="Hipervnculo"/>
-          </w:rPr>
-          <w:t>https://software.intel.com/en-us/aero/compute-board</w:t>
-        </w:r>
-      </w:hyperlink>
-      <w:r>
-        <w:t xml:space="preserve"> ], Raspberry Pi 2/3 Navio2 [ </w:t>
-      </w:r>
-      <w:hyperlink r:id="rId41" w:history="1">
-        <w:r>
-          <w:rPr>
-            <w:rStyle w:val="Hipervnculo"/>
-          </w:rPr>
-          <w:t>https://docs.px4.io/en/flight_controller/raspberry_pi_navio2.html</w:t>
-        </w:r>
-      </w:hyperlink>
-      <w:r>
-        <w:t xml:space="preserve"> ], etc) aporta flexibilidad</w:t>
-      </w:r>
-      <w:r>
-        <w:t xml:space="preserve"> y facilita que las implementaciones se migren directamente al dron.</w:t>
-      </w:r>
-    </w:p>
-    <w:p>
-      <w:r>
-        <w:t>La integración de PX4 con AirSim se realizará por el método SITL</w:t>
-      </w:r>
-      <w:r>
-        <w:t xml:space="preserve">, ya que se pretende obtener un </w:t>
-      </w:r>
-      <w:r>
-        <w:t>framework</w:t>
-      </w:r>
-      <w:r>
-        <w:t xml:space="preserve"> de simulación que no dependa de ningún elemento hardware más allá del propio equipo de desarrollo. </w:t>
-      </w:r>
-    </w:p>
-    <w:p>
-      <w:pPr>
-        <w:rPr>
-          <w:lang w:val="pt-PT"/>
-        </w:rPr>
-      </w:pPr>
-      <w:r>
-        <w:rPr>
-          <w:lang w:val="pt-PT"/>
-        </w:rPr>
-        <w:t xml:space="preserve">Meter ref al código: </w:t>
-      </w:r>
-      <w:hyperlink r:id="rId42" w:history="1">
         <w:r>
           <w:rPr>
             <w:rStyle w:val="Hipervnculo"/>
@@ -2256,12 +2860,332 @@
         </w:r>
       </w:hyperlink>
       <w:r>
-        <w:rPr>
-          <w:lang w:val="pt-PT"/>
-        </w:rPr>
         <w:t xml:space="preserve"> </w:t>
       </w:r>
-    </w:p>
+      <w:r>
+        <w:t xml:space="preserve">] </w:t>
+      </w:r>
+      <w:r>
+        <w:t xml:space="preserve">muy versátil y </w:t>
+      </w:r>
+      <w:r>
+        <w:t>ampliamente utilizado,</w:t>
+      </w:r>
+      <w:r>
+        <w:t xml:space="preserve"> que forma parte de la </w:t>
+      </w:r>
+      <w:proofErr w:type="spellStart"/>
+      <w:r>
+        <w:rPr>
+          <w:i/>
+        </w:rPr>
+        <w:t>Droneco</w:t>
+      </w:r>
+      <w:r>
+        <w:rPr>
+          <w:i/>
+        </w:rPr>
+        <w:t>de</w:t>
+      </w:r>
+      <w:proofErr w:type="spellEnd"/>
+      <w:r>
+        <w:rPr>
+          <w:i/>
+        </w:rPr>
+        <w:t xml:space="preserve"> </w:t>
+      </w:r>
+      <w:proofErr w:type="spellStart"/>
+      <w:r>
+        <w:rPr>
+          <w:i/>
+        </w:rPr>
+        <w:t>Platform</w:t>
+      </w:r>
+      <w:proofErr w:type="spellEnd"/>
+      <w:r>
+        <w:t>. Sus características más destacables son la gran cantidad de vehículos que puede controlar (no solo todo tipo de aeronaves, sino también vehículos terrestres y submarinos), la variedad de modos de vuelo y características de seguridad</w:t>
+      </w:r>
+      <w:r>
+        <w:t xml:space="preserve"> que ofrece</w:t>
+      </w:r>
+      <w:r>
+        <w:t xml:space="preserve">, y especialmente su compatibilidad con multitud de sensores, periféricos y plataformas hardware. [ </w:t>
+      </w:r>
+      <w:hyperlink r:id="rId37" w:history="1">
+        <w:r>
+          <w:rPr>
+            <w:rStyle w:val="Hipervnculo"/>
+          </w:rPr>
+          <w:t>https://docs.px4.io/en/getting_started/px4_basic_concepts.html</w:t>
+        </w:r>
+      </w:hyperlink>
+      <w:r>
+        <w:t xml:space="preserve"> ]</w:t>
+      </w:r>
+    </w:p>
+    <w:p>
+      <w:r>
+        <w:t>En este trabajo fin de grado, se utilizará el PX4 en modo SITL.</w:t>
+      </w:r>
+    </w:p>
+    <w:p>
+      <w:r>
+        <w:t xml:space="preserve">La elección de este </w:t>
+      </w:r>
+      <w:proofErr w:type="spellStart"/>
+      <w:r>
+        <w:t>autopilot</w:t>
+      </w:r>
+      <w:proofErr w:type="spellEnd"/>
+      <w:r>
+        <w:t xml:space="preserve"> se debe</w:t>
+      </w:r>
+      <w:r>
+        <w:t xml:space="preserve"> a diversos factores: en primer lugar, es un </w:t>
+      </w:r>
+      <w:proofErr w:type="spellStart"/>
+      <w:r>
+        <w:t>autopilot</w:t>
+      </w:r>
+      <w:proofErr w:type="spellEnd"/>
+      <w:r>
+        <w:t xml:space="preserve"> compatible con el entorno de simulación de Microsoft</w:t>
+      </w:r>
+      <w:r>
+        <w:t xml:space="preserve">; además utiliza el protocolo </w:t>
+      </w:r>
+      <w:proofErr w:type="spellStart"/>
+      <w:r>
+        <w:t>MAVlink</w:t>
+      </w:r>
+      <w:proofErr w:type="spellEnd"/>
+      <w:r>
+        <w:t xml:space="preserve"> </w:t>
+      </w:r>
+      <w:r>
+        <w:t xml:space="preserve">[ </w:t>
+      </w:r>
+      <w:hyperlink r:id="rId38" w:history="1">
+        <w:r>
+          <w:rPr>
+            <w:rStyle w:val="Hipervnculo"/>
+          </w:rPr>
+          <w:t>https://mavlink.io/en/</w:t>
+        </w:r>
+      </w:hyperlink>
+      <w:r>
+        <w:t xml:space="preserve"> ] </w:t>
+      </w:r>
+      <w:r>
+        <w:t xml:space="preserve">(también soportado por </w:t>
+      </w:r>
+      <w:proofErr w:type="spellStart"/>
+      <w:r>
+        <w:t>AirSim</w:t>
+      </w:r>
+      <w:proofErr w:type="spellEnd"/>
+      <w:r>
+        <w:t xml:space="preserve">), y es compatible con el </w:t>
+      </w:r>
+      <w:proofErr w:type="spellStart"/>
+      <w:r>
+        <w:t>framework</w:t>
+      </w:r>
+      <w:proofErr w:type="spellEnd"/>
+      <w:r>
+        <w:t xml:space="preserve"> ROS</w:t>
+      </w:r>
+      <w:r>
+        <w:t xml:space="preserve"> [</w:t>
+      </w:r>
+      <w:proofErr w:type="spellStart"/>
+      <w:r>
+        <w:t>Ref</w:t>
+      </w:r>
+      <w:proofErr w:type="spellEnd"/>
+      <w:r>
+        <w:t xml:space="preserve"> al anexo de ROS]</w:t>
+      </w:r>
+      <w:r>
+        <w:t xml:space="preserve"> para el desarrollo de algoritmos, el envío de comandos, </w:t>
+      </w:r>
+      <w:proofErr w:type="spellStart"/>
+      <w:r>
+        <w:t>etc</w:t>
+      </w:r>
+      <w:proofErr w:type="spellEnd"/>
+      <w:r>
+        <w:t xml:space="preserve">; por otra parte, el hecho de que </w:t>
+      </w:r>
+      <w:r>
+        <w:t xml:space="preserve">este </w:t>
+      </w:r>
+      <w:proofErr w:type="spellStart"/>
+      <w:r>
+        <w:t>autopilot</w:t>
+      </w:r>
+      <w:proofErr w:type="spellEnd"/>
+      <w:r>
+        <w:t xml:space="preserve"> se pueda montar</w:t>
+      </w:r>
+      <w:r>
+        <w:t xml:space="preserve"> sobre diferentes plataformas</w:t>
+      </w:r>
+      <w:r>
+        <w:t xml:space="preserve"> [ </w:t>
+      </w:r>
+      <w:hyperlink r:id="rId39" w:history="1">
+        <w:r>
+          <w:rPr>
+            <w:rStyle w:val="Hipervnculo"/>
+          </w:rPr>
+          <w:t>https://docs.px4.io/en/flight_controller/</w:t>
+        </w:r>
+      </w:hyperlink>
+      <w:r>
+        <w:t xml:space="preserve"> ]</w:t>
+      </w:r>
+      <w:r>
+        <w:t xml:space="preserve"> (</w:t>
+      </w:r>
+      <w:proofErr w:type="spellStart"/>
+      <w:r>
+        <w:t>Pixhawk</w:t>
+      </w:r>
+      <w:proofErr w:type="spellEnd"/>
+      <w:r>
+        <w:t xml:space="preserve"> [ </w:t>
+      </w:r>
+      <w:hyperlink r:id="rId40" w:history="1">
+        <w:r>
+          <w:rPr>
+            <w:rStyle w:val="Hipervnculo"/>
+          </w:rPr>
+          <w:t>https://pixhawk.org/</w:t>
+        </w:r>
+      </w:hyperlink>
+      <w:r>
+        <w:t xml:space="preserve"> ]</w:t>
+      </w:r>
+      <w:r>
+        <w:t xml:space="preserve">, </w:t>
+      </w:r>
+      <w:proofErr w:type="spellStart"/>
+      <w:r>
+        <w:t>Qualcomm</w:t>
+      </w:r>
+      <w:proofErr w:type="spellEnd"/>
+      <w:r>
+        <w:t xml:space="preserve"> </w:t>
+      </w:r>
+      <w:proofErr w:type="spellStart"/>
+      <w:r>
+        <w:t>Snapdragon</w:t>
+      </w:r>
+      <w:proofErr w:type="spellEnd"/>
+      <w:r>
+        <w:t xml:space="preserve"> Flight</w:t>
+      </w:r>
+      <w:r>
+        <w:t xml:space="preserve"> [ </w:t>
+      </w:r>
+      <w:hyperlink r:id="rId41" w:history="1">
+        <w:r>
+          <w:rPr>
+            <w:rStyle w:val="Hipervnculo"/>
+          </w:rPr>
+          <w:t>https://docs.px4.io/en/flight_controller/snapdragon_flight.html</w:t>
+        </w:r>
+      </w:hyperlink>
+      <w:r>
+        <w:t xml:space="preserve"> ], Intel Aero Compute </w:t>
+      </w:r>
+      <w:proofErr w:type="spellStart"/>
+      <w:r>
+        <w:t>Board</w:t>
+      </w:r>
+      <w:proofErr w:type="spellEnd"/>
+      <w:r>
+        <w:t xml:space="preserve"> [ </w:t>
+      </w:r>
+      <w:hyperlink r:id="rId42" w:history="1">
+        <w:r>
+          <w:rPr>
+            <w:rStyle w:val="Hipervnculo"/>
+          </w:rPr>
+          <w:t>https://software.intel.com/en-us/aero/compute-board</w:t>
+        </w:r>
+      </w:hyperlink>
+      <w:r>
+        <w:t xml:space="preserve"> ], </w:t>
+      </w:r>
+      <w:proofErr w:type="spellStart"/>
+      <w:r>
+        <w:t>Raspberry</w:t>
+      </w:r>
+      <w:proofErr w:type="spellEnd"/>
+      <w:r>
+        <w:t xml:space="preserve"> Pi 2/3 Navio2 [ </w:t>
+      </w:r>
+      <w:hyperlink r:id="rId43" w:history="1">
+        <w:r>
+          <w:rPr>
+            <w:rStyle w:val="Hipervnculo"/>
+          </w:rPr>
+          <w:t>https://docs.px4.io/en/flight_controller/raspberry_pi_navio2.html</w:t>
+        </w:r>
+      </w:hyperlink>
+      <w:r>
+        <w:t xml:space="preserve"> ], </w:t>
+      </w:r>
+      <w:proofErr w:type="spellStart"/>
+      <w:r>
+        <w:t>etc</w:t>
+      </w:r>
+      <w:proofErr w:type="spellEnd"/>
+      <w:r>
+        <w:t xml:space="preserve">) aporta </w:t>
+      </w:r>
+      <w:r>
+        <w:t xml:space="preserve">una gran </w:t>
+      </w:r>
+      <w:proofErr w:type="spellStart"/>
+      <w:r>
+        <w:t>fexibilidad</w:t>
+      </w:r>
+      <w:proofErr w:type="spellEnd"/>
+      <w:r>
+        <w:t xml:space="preserve"> y compatibilid</w:t>
+      </w:r>
+      <w:r>
+        <w:t>ad al sistema.</w:t>
+      </w:r>
+    </w:p>
+    <w:p>
+      <w:r>
+        <w:t xml:space="preserve">La integración de PX4 con </w:t>
+      </w:r>
+      <w:proofErr w:type="spellStart"/>
+      <w:r>
+        <w:t>AirSim</w:t>
+      </w:r>
+      <w:proofErr w:type="spellEnd"/>
+      <w:r>
+        <w:t xml:space="preserve"> se realizará por el método SITL</w:t>
+      </w:r>
+      <w:r>
+        <w:t xml:space="preserve">, ya que se pretende obtener un </w:t>
+      </w:r>
+      <w:proofErr w:type="spellStart"/>
+      <w:r>
+        <w:t>framework</w:t>
+      </w:r>
+      <w:proofErr w:type="spellEnd"/>
+      <w:r>
+        <w:t xml:space="preserve"> de simulación que no dependa de ningún elemento hardware más allá del propio equipo de desarrollo. </w:t>
+      </w:r>
+    </w:p>
+    <w:p/>
     <w:p>
       <w:pPr>
         <w:pStyle w:val="Ttulo4"/>
@@ -2278,9 +3202,25 @@
     </w:p>
     <w:p>
       <w:r>
-        <w:t xml:space="preserve">ROS (Robot Operating System) [ </w:t>
-      </w:r>
-      <w:hyperlink r:id="rId43" w:history="1">
+        <w:t xml:space="preserve">ROS (Robot </w:t>
+      </w:r>
+      <w:proofErr w:type="spellStart"/>
+      <w:r>
+        <w:t>Operating</w:t>
+      </w:r>
+      <w:proofErr w:type="spellEnd"/>
+      <w:r>
+        <w:t xml:space="preserve"> </w:t>
+      </w:r>
+      <w:proofErr w:type="spellStart"/>
+      <w:r>
+        <w:t>System</w:t>
+      </w:r>
+      <w:proofErr w:type="spellEnd"/>
+      <w:r>
+        <w:t xml:space="preserve">) [ </w:t>
+      </w:r>
+      <w:hyperlink r:id="rId44" w:history="1">
         <w:r>
           <w:rPr>
             <w:rStyle w:val="Hipervnculo"/>
@@ -2300,9 +3240,11 @@
       <w:r>
         <w:t xml:space="preserve"> que componen un </w:t>
       </w:r>
+      <w:proofErr w:type="spellStart"/>
       <w:r>
         <w:t>framework</w:t>
       </w:r>
+      <w:proofErr w:type="spellEnd"/>
       <w:r>
         <w:t xml:space="preserve"> </w:t>
       </w:r>
@@ -2315,7 +3257,7 @@
       <w:r>
         <w:t xml:space="preserve">[ </w:t>
       </w:r>
-      <w:hyperlink r:id="rId44" w:history="1">
+      <w:hyperlink r:id="rId45" w:history="1">
         <w:r>
           <w:rPr>
             <w:rStyle w:val="Hipervnculo"/>
@@ -2332,6 +3274,9 @@
         <w:t>A</w:t>
       </w:r>
       <w:r>
+        <w:t xml:space="preserve"> pesar de su nombre, a</w:t>
+      </w:r>
+      <w:r>
         <w:t xml:space="preserve"> menudo se </w:t>
       </w:r>
       <w:r>
@@ -2347,10 +3292,10 @@
         <w:t>un meta sistema operativo</w:t>
       </w:r>
       <w:r>
-        <w:t xml:space="preserve">, ya </w:t>
-      </w:r>
-      <w:r>
-        <w:t>que,</w:t>
+        <w:t xml:space="preserve"> más que como un sistema operativo convencional. Esto se debe a que</w:t>
+      </w:r>
+      <w:r>
+        <w:t>,</w:t>
       </w:r>
       <w:r>
         <w:t xml:space="preserve"> aunque tiene características propias d</w:t>
@@ -2383,11 +3328,16 @@
         <w:t>s</w:t>
       </w:r>
       <w:r>
-        <w:t xml:space="preserve"> o framework</w:t>
+        <w:t xml:space="preserve"> o </w:t>
+      </w:r>
+      <w:proofErr w:type="spellStart"/>
+      <w:r>
+        <w:t>framework</w:t>
       </w:r>
       <w:r>
         <w:t>s</w:t>
       </w:r>
+      <w:proofErr w:type="spellEnd"/>
       <w:r>
         <w:t>, como la impleme</w:t>
       </w:r>
@@ -2398,9 +3348,15 @@
         <w:t>,</w:t>
       </w:r>
       <w:r>
-        <w:t xml:space="preserve"> el paso de mensajes entre procesos, y la existencia de herramientas y librerías de algoritmos. [ </w:t>
-      </w:r>
-      <w:hyperlink r:id="rId45" w:anchor="What_is_ROS.3F" w:history="1">
+        <w:t xml:space="preserve"> el paso de mensajes entre procesos, y la existencia de herramientas y librerías de algoritmos</w:t>
+      </w:r>
+      <w:r>
+        <w:t xml:space="preserve"> a alto nivel</w:t>
+      </w:r>
+      <w:r>
+        <w:t xml:space="preserve">. [ </w:t>
+      </w:r>
+      <w:hyperlink r:id="rId46" w:anchor="What_is_ROS.3F" w:history="1">
         <w:r>
           <w:rPr>
             <w:rStyle w:val="Hipervnculo"/>
@@ -2425,12 +3381,13 @@
       <w:r>
         <w:t>y cada nodo es responsable de una tarea. Los diferentes nodos pueden comunicarse mediante un modelo de publicación/subscripción, para comunicaciones asíncronas y visibles para todos los nodos, o bien mediante un modelo de petición/respuesta, si lo que se pretende es establecer una comunicación síncrona y privada entre dos nodos.</w:t>
       </w:r>
-    </w:p>
-    <w:p>
+      <w:r>
+        <w:t xml:space="preserve"> </w:t>
+      </w:r>
       <w:r>
         <w:t xml:space="preserve">[ </w:t>
       </w:r>
-      <w:hyperlink r:id="rId46" w:history="1">
+      <w:hyperlink r:id="rId47" w:history="1">
         <w:r>
           <w:rPr>
             <w:rStyle w:val="Hipervnculo"/>
@@ -2445,6 +3402,48 @@
     <w:p>
       <w:pPr>
         <w:rPr>
+          <w:i/>
+        </w:rPr>
+      </w:pPr>
+      <w:r>
+        <w:rPr>
+          <w:i/>
+        </w:rPr>
+        <w:t>****</w:t>
+      </w:r>
+      <w:proofErr w:type="spellStart"/>
+      <w:r>
+        <w:rPr>
+          <w:i/>
+        </w:rPr>
+        <w:t>Paper</w:t>
+      </w:r>
+      <w:proofErr w:type="spellEnd"/>
+      <w:r>
+        <w:rPr>
+          <w:i/>
+        </w:rPr>
+        <w:t xml:space="preserve"> de ROS [ </w:t>
+      </w:r>
+      <w:hyperlink r:id="rId48" w:history="1">
+        <w:r>
+          <w:rPr>
+            <w:rStyle w:val="Hipervnculo"/>
+            <w:i/>
+          </w:rPr>
+          <w:t>http://www.willowgarage.com/sites/default/files/icraoss09-ROS.pdf</w:t>
+        </w:r>
+      </w:hyperlink>
+      <w:r>
+        <w:rPr>
+          <w:i/>
+        </w:rPr>
+        <w:t xml:space="preserve"> ]</w:t>
+      </w:r>
+    </w:p>
+    <w:p>
+      <w:pPr>
+        <w:rPr>
           <w:lang w:val="pt-PT"/>
         </w:rPr>
       </w:pPr>
@@ -2460,10 +3459,18 @@
         <w:t>En el contexto de es</w:t>
       </w:r>
       <w:r>
-        <w:t>te trabajo, ROS resulta un frame</w:t>
-      </w:r>
-      <w:r>
-        <w:t xml:space="preserve">work de gran </w:t>
+        <w:t xml:space="preserve">te trabajo, ROS resulta un </w:t>
+      </w:r>
+      <w:proofErr w:type="spellStart"/>
+      <w:r>
+        <w:t>frame</w:t>
+      </w:r>
+      <w:r>
+        <w:t>work</w:t>
+      </w:r>
+      <w:proofErr w:type="spellEnd"/>
+      <w:r>
+        <w:t xml:space="preserve"> de gran </w:t>
       </w:r>
       <w:r>
         <w:t>utilidad</w:t>
@@ -2472,12 +3479,34 @@
         <w:t xml:space="preserve"> </w:t>
       </w:r>
       <w:r>
-        <w:t>ya que permite acceder a las lecturas de los sensores y las cámaras, enviar comandos a través de mavlink, e implementar hasta los algoritmos más complejos.</w:t>
-      </w:r>
-      <w:r>
-        <w:t xml:space="preserve"> Además, esta plataforma ofrece integración de otros proyectos de código abierto como OpenCV [ </w:t>
-      </w:r>
-      <w:hyperlink r:id="rId47" w:history="1">
+        <w:t xml:space="preserve">ya que permite acceder a las lecturas de los sensores y las cámaras, enviar comandos a través de </w:t>
+      </w:r>
+      <w:proofErr w:type="spellStart"/>
+      <w:r>
+        <w:t>mavlink</w:t>
+      </w:r>
+      <w:proofErr w:type="spellEnd"/>
+      <w:r>
+        <w:t>, e implementar hasta los algoritmos más complejos.</w:t>
+      </w:r>
+      <w:r>
+        <w:t xml:space="preserve"> Además, esta</w:t>
+      </w:r>
+      <w:r>
+        <w:t xml:space="preserve"> plataforma ofrece integración con</w:t>
+      </w:r>
+      <w:r>
+        <w:t xml:space="preserve"> otros proyectos de código abierto como </w:t>
+      </w:r>
+      <w:proofErr w:type="spellStart"/>
+      <w:r>
+        <w:t>OpenCV</w:t>
+      </w:r>
+      <w:proofErr w:type="spellEnd"/>
+      <w:r>
+        <w:t xml:space="preserve"> [ </w:t>
+      </w:r>
+      <w:hyperlink r:id="rId49" w:history="1">
         <w:r>
           <w:rPr>
             <w:rStyle w:val="Hipervnculo"/>
@@ -2486,9 +3515,17 @@
         </w:r>
       </w:hyperlink>
       <w:r>
-        <w:t xml:space="preserve"> ], una importante librería para visión artificial, o PointCloudLibrary [ </w:t>
-      </w:r>
-      <w:hyperlink r:id="rId48" w:history="1">
+        <w:t xml:space="preserve"> ], una importante librería para visión artificial, o </w:t>
+      </w:r>
+      <w:proofErr w:type="spellStart"/>
+      <w:r>
+        <w:t>PointCloudLibrary</w:t>
+      </w:r>
+      <w:proofErr w:type="spellEnd"/>
+      <w:r>
+        <w:t xml:space="preserve"> [ </w:t>
+      </w:r>
+      <w:hyperlink r:id="rId50" w:history="1">
         <w:r>
           <w:rPr>
             <w:rStyle w:val="Hipervnculo"/>
@@ -2499,7 +3536,7 @@
       <w:r>
         <w:t xml:space="preserve"> ], una librería de percepción 3D, entre otros [ </w:t>
       </w:r>
-      <w:hyperlink r:id="rId49" w:history="1">
+      <w:hyperlink r:id="rId51" w:history="1">
         <w:r>
           <w:rPr>
             <w:rStyle w:val="Hipervnculo"/>
@@ -2511,66 +3548,43 @@
         <w:t xml:space="preserve"> ]. Estas librerías son de gran utilidad </w:t>
       </w:r>
       <w:r>
-        <w:t>para implementar algoritmos de visión artificial.</w:t>
-      </w:r>
-    </w:p>
-    <w:p>
-      <w:r>
-        <w:t>Por otra parte, existe una implementación de ROS en Python y otra en C++, que añaden a la versatilidad implícita de ROS toda la potencia de dichos lenguajes.</w:t>
-      </w:r>
-    </w:p>
-    <w:p>
-      <w:r>
-        <w:t>Por todas estas razones, en este trabajo fin de grado se integrará ROS como framework de desarrollo general.</w:t>
-      </w:r>
-    </w:p>
-    <w:p>
-      <w:r>
-        <w:rPr>
-          <w:highlight w:val="yellow"/>
-        </w:rPr>
-        <w:t>(Mencionar mavros? Mejor se menciona arriba en el desarrollo del proyecto?)</w:t>
-      </w:r>
-    </w:p>
-    <w:p>
-      <w:pPr>
-        <w:rPr>
-          <w:i/>
-          <w:sz w:val="16"/>
-        </w:rPr>
-      </w:pPr>
-      <w:r>
-        <w:rPr>
-          <w:i/>
-          <w:sz w:val="16"/>
-        </w:rPr>
-        <w:t>Nosotros lo hemos utilizado porque  es versátil, nos permite trabajar en Python o C++ y tiene una extensión llamada mavros que nos permite hablar mavlink y comunciarnos con el autopilot y con el simulador.</w:t>
-      </w:r>
-    </w:p>
-    <w:p>
-      <w:pPr>
-        <w:rPr>
-          <w:i/>
-          <w:sz w:val="16"/>
-        </w:rPr>
-      </w:pPr>
-      <w:hyperlink r:id="rId50" w:history="1">
-        <w:r>
-          <w:rPr>
-            <w:rStyle w:val="Hipervnculo"/>
-            <w:sz w:val="16"/>
-            <w:highlight w:val="yellow"/>
-          </w:rPr>
-          <w:t>http://www.willowgarage.com/sites/default/files/icraoss09-ROS.pdf</w:t>
-        </w:r>
-      </w:hyperlink>
-      <w:r>
-        <w:rPr>
-          <w:i/>
-          <w:sz w:val="16"/>
-          <w:highlight w:val="yellow"/>
-        </w:rPr>
-        <w:t xml:space="preserve"> LEER PAPER Y VER SI SE PUEDE/DEBE AÑADIR ALGO</w:t>
+        <w:t>a la hora de</w:t>
+      </w:r>
+      <w:r>
+        <w:t xml:space="preserve"> implementar </w:t>
+      </w:r>
+      <w:r>
+        <w:t>algoritmos de visión artificial para guiar el dron.</w:t>
+      </w:r>
+    </w:p>
+    <w:p>
+      <w:r>
+        <w:t>Por otra parte, existe</w:t>
+      </w:r>
+      <w:r>
+        <w:t>n implementaciones</w:t>
+      </w:r>
+      <w:r>
+        <w:t xml:space="preserve"> de ROS en Python y </w:t>
+      </w:r>
+      <w:r>
+        <w:t>en C++ (entre otros lenguajes)</w:t>
+      </w:r>
+      <w:r>
+        <w:t xml:space="preserve"> que añaden a la versatilidad implícita de ROS toda la potencia de dichos lenguajes.</w:t>
+      </w:r>
+    </w:p>
+    <w:p>
+      <w:r>
+        <w:t xml:space="preserve">Por todas estas razones, en este trabajo fin de grado se integrará ROS como </w:t>
+      </w:r>
+      <w:proofErr w:type="spellStart"/>
+      <w:r>
+        <w:t>framework</w:t>
+      </w:r>
+      <w:proofErr w:type="spellEnd"/>
+      <w:r>
+        <w:t xml:space="preserve"> de desarrollo general.</w:t>
       </w:r>
     </w:p>
     <w:p/>
@@ -2594,14 +3608,233 @@
           <w:color w:val="7F7F7F" w:themeColor="text1" w:themeTint="80"/>
           <w:sz w:val="16"/>
         </w:rPr>
-        <w:t>Nota: en este apartado se mencionan conceptos como Controlador de vuelo, Autopilot, modo SITL, modo HITL, que se explican en el apartado siguiente. Se recomienda al lector ver el apartado “CONTROLADOR DE VUELO: PX4” antes de continuar con la lectura</w:t>
-      </w:r>
-    </w:p>
-    <w:p>
-      <w:r>
-        <w:t xml:space="preserve">Microsoft AirSim [ </w:t>
-      </w:r>
-      <w:hyperlink r:id="rId51" w:history="1">
+        <w:t xml:space="preserve">Nota: en este apartado se mencionan </w:t>
+      </w:r>
+      <w:r>
+        <w:rPr>
+          <w:color w:val="7F7F7F" w:themeColor="text1" w:themeTint="80"/>
+          <w:sz w:val="16"/>
+        </w:rPr>
+        <w:t xml:space="preserve">los </w:t>
+      </w:r>
+      <w:r>
+        <w:rPr>
+          <w:color w:val="7F7F7F" w:themeColor="text1" w:themeTint="80"/>
+          <w:sz w:val="16"/>
+        </w:rPr>
+        <w:t xml:space="preserve">conceptos </w:t>
+      </w:r>
+      <w:r>
+        <w:rPr>
+          <w:color w:val="7F7F7F" w:themeColor="text1" w:themeTint="80"/>
+          <w:sz w:val="16"/>
+        </w:rPr>
+        <w:t xml:space="preserve">de </w:t>
+      </w:r>
+      <w:r>
+        <w:rPr>
+          <w:b/>
+          <w:color w:val="7F7F7F" w:themeColor="text1" w:themeTint="80"/>
+          <w:sz w:val="16"/>
+        </w:rPr>
+        <w:t>controlador de vuelo</w:t>
+      </w:r>
+      <w:r>
+        <w:rPr>
+          <w:color w:val="7F7F7F" w:themeColor="text1" w:themeTint="80"/>
+          <w:sz w:val="16"/>
+        </w:rPr>
+        <w:t xml:space="preserve">, </w:t>
+      </w:r>
+      <w:proofErr w:type="spellStart"/>
+      <w:r>
+        <w:rPr>
+          <w:b/>
+          <w:color w:val="7F7F7F" w:themeColor="text1" w:themeTint="80"/>
+          <w:sz w:val="16"/>
+        </w:rPr>
+        <w:t>autopilot</w:t>
+      </w:r>
+      <w:proofErr w:type="spellEnd"/>
+      <w:r>
+        <w:rPr>
+          <w:color w:val="7F7F7F" w:themeColor="text1" w:themeTint="80"/>
+          <w:sz w:val="16"/>
+        </w:rPr>
+        <w:t>,</w:t>
+      </w:r>
+      <w:r>
+        <w:rPr>
+          <w:color w:val="7F7F7F" w:themeColor="text1" w:themeTint="80"/>
+          <w:sz w:val="16"/>
+        </w:rPr>
+        <w:t xml:space="preserve"> </w:t>
+      </w:r>
+      <w:r>
+        <w:rPr>
+          <w:b/>
+          <w:color w:val="7F7F7F" w:themeColor="text1" w:themeTint="80"/>
+          <w:sz w:val="16"/>
+        </w:rPr>
+        <w:t>PX4</w:t>
+      </w:r>
+      <w:r>
+        <w:rPr>
+          <w:color w:val="7F7F7F" w:themeColor="text1" w:themeTint="80"/>
+          <w:sz w:val="16"/>
+        </w:rPr>
+        <w:t>,</w:t>
+      </w:r>
+      <w:r>
+        <w:rPr>
+          <w:color w:val="7F7F7F" w:themeColor="text1" w:themeTint="80"/>
+          <w:sz w:val="16"/>
+        </w:rPr>
+        <w:t xml:space="preserve"> </w:t>
+      </w:r>
+      <w:r>
+        <w:rPr>
+          <w:b/>
+          <w:color w:val="7F7F7F" w:themeColor="text1" w:themeTint="80"/>
+          <w:sz w:val="16"/>
+        </w:rPr>
+        <w:t>modo SITL</w:t>
+      </w:r>
+      <w:r>
+        <w:rPr>
+          <w:color w:val="7F7F7F" w:themeColor="text1" w:themeTint="80"/>
+          <w:sz w:val="16"/>
+        </w:rPr>
+        <w:t>,</w:t>
+      </w:r>
+      <w:r>
+        <w:rPr>
+          <w:color w:val="7F7F7F" w:themeColor="text1" w:themeTint="80"/>
+          <w:sz w:val="16"/>
+        </w:rPr>
+        <w:t xml:space="preserve"> </w:t>
+      </w:r>
+      <w:r>
+        <w:rPr>
+          <w:b/>
+          <w:color w:val="7F7F7F" w:themeColor="text1" w:themeTint="80"/>
+          <w:sz w:val="16"/>
+        </w:rPr>
+        <w:t>modo HITL</w:t>
+      </w:r>
+      <w:r>
+        <w:rPr>
+          <w:color w:val="7F7F7F" w:themeColor="text1" w:themeTint="80"/>
+          <w:sz w:val="16"/>
+        </w:rPr>
+        <w:t xml:space="preserve"> y </w:t>
+      </w:r>
+      <w:r>
+        <w:rPr>
+          <w:b/>
+          <w:color w:val="7F7F7F" w:themeColor="text1" w:themeTint="80"/>
+          <w:sz w:val="16"/>
+        </w:rPr>
+        <w:t>ROS</w:t>
+      </w:r>
+      <w:r>
+        <w:rPr>
+          <w:color w:val="7F7F7F" w:themeColor="text1" w:themeTint="80"/>
+          <w:sz w:val="16"/>
+        </w:rPr>
+        <w:t>, que se explican en los</w:t>
+      </w:r>
+      <w:r>
+        <w:rPr>
+          <w:color w:val="7F7F7F" w:themeColor="text1" w:themeTint="80"/>
+          <w:sz w:val="16"/>
+        </w:rPr>
+        <w:t xml:space="preserve"> apartado</w:t>
+      </w:r>
+      <w:r>
+        <w:rPr>
+          <w:color w:val="7F7F7F" w:themeColor="text1" w:themeTint="80"/>
+          <w:sz w:val="16"/>
+        </w:rPr>
+        <w:t>s</w:t>
+      </w:r>
+      <w:r>
+        <w:rPr>
+          <w:color w:val="7F7F7F" w:themeColor="text1" w:themeTint="80"/>
+          <w:sz w:val="16"/>
+        </w:rPr>
+        <w:t xml:space="preserve"> de “CONTROLADOR DE VUELO: PX4”</w:t>
+      </w:r>
+      <w:r>
+        <w:rPr>
+          <w:color w:val="7F7F7F" w:themeColor="text1" w:themeTint="80"/>
+          <w:sz w:val="16"/>
+        </w:rPr>
+        <w:t xml:space="preserve"> y “FRAMEWORK DE PROGRAMACIÓN: ROS”</w:t>
+      </w:r>
+      <w:r>
+        <w:rPr>
+          <w:color w:val="7F7F7F" w:themeColor="text1" w:themeTint="80"/>
+          <w:sz w:val="16"/>
+        </w:rPr>
+        <w:t>. Se recomienda al lector ajeno a la materia, que revise dicho</w:t>
+      </w:r>
+      <w:r>
+        <w:rPr>
+          <w:color w:val="7F7F7F" w:themeColor="text1" w:themeTint="80"/>
+          <w:sz w:val="16"/>
+        </w:rPr>
+        <w:t>s</w:t>
+      </w:r>
+      <w:r>
+        <w:rPr>
+          <w:color w:val="7F7F7F" w:themeColor="text1" w:themeTint="80"/>
+          <w:sz w:val="16"/>
+        </w:rPr>
+        <w:t xml:space="preserve"> apartado</w:t>
+      </w:r>
+      <w:r>
+        <w:rPr>
+          <w:color w:val="7F7F7F" w:themeColor="text1" w:themeTint="80"/>
+          <w:sz w:val="16"/>
+        </w:rPr>
+        <w:t>s</w:t>
+      </w:r>
+      <w:r>
+        <w:rPr>
+          <w:color w:val="7F7F7F" w:themeColor="text1" w:themeTint="80"/>
+          <w:sz w:val="16"/>
+        </w:rPr>
+        <w:t xml:space="preserve"> antes de </w:t>
+      </w:r>
+      <w:r>
+        <w:rPr>
+          <w:color w:val="7F7F7F" w:themeColor="text1" w:themeTint="80"/>
+          <w:sz w:val="16"/>
+        </w:rPr>
+        <w:t xml:space="preserve">continuar con </w:t>
+      </w:r>
+      <w:r>
+        <w:rPr>
+          <w:color w:val="7F7F7F" w:themeColor="text1" w:themeTint="80"/>
+          <w:sz w:val="16"/>
+        </w:rPr>
+        <w:t>el actual.</w:t>
+      </w:r>
+    </w:p>
+    <w:p>
+      <w:r>
+        <w:t xml:space="preserve">Microsoft </w:t>
+      </w:r>
+      <w:proofErr w:type="spellStart"/>
+      <w:r>
+        <w:t>AirSim</w:t>
+      </w:r>
+      <w:proofErr w:type="spellEnd"/>
+      <w:r>
+        <w:t xml:space="preserve"> [ </w:t>
+      </w:r>
+      <w:hyperlink r:id="rId52" w:history="1">
         <w:r>
           <w:rPr>
             <w:rStyle w:val="Hipervnculo"/>
@@ -2610,30 +3843,105 @@
         </w:r>
       </w:hyperlink>
       <w:r>
-        <w:t xml:space="preserve"> ] es un entorno de simulación desarrollado sobre el motor Unreal Engine que ofrece simulaciones física y visualmente realistas. Está implementado como un plugin multiplataforma para UE que se puede integrar en cualquier proyecto de Unreal.</w:t>
-      </w:r>
-    </w:p>
-    <w:p>
+        <w:t xml:space="preserve"> ] es un entorno de simulación desarrollado sobre el motor </w:t>
+      </w:r>
+      <w:proofErr w:type="spellStart"/>
+      <w:r>
+        <w:t>Unreal</w:t>
+      </w:r>
+      <w:proofErr w:type="spellEnd"/>
+      <w:r>
+        <w:t xml:space="preserve"> </w:t>
+      </w:r>
+      <w:proofErr w:type="spellStart"/>
+      <w:r>
+        <w:t>Engine</w:t>
+      </w:r>
+      <w:proofErr w:type="spellEnd"/>
+      <w:r>
+        <w:t xml:space="preserve"> (UE)</w:t>
+      </w:r>
+      <w:r>
+        <w:t xml:space="preserve"> que ofrece simulaciones física y visualmente realistas. Está implementado como un </w:t>
+      </w:r>
+      <w:proofErr w:type="spellStart"/>
+      <w:r>
+        <w:t>plugin</w:t>
+      </w:r>
+      <w:proofErr w:type="spellEnd"/>
+      <w:r>
+        <w:t xml:space="preserve"> multiplataforma para UE que se puede integrar en cualquier proyecto de </w:t>
+      </w:r>
+      <w:proofErr w:type="spellStart"/>
+      <w:r>
+        <w:t>Unreal</w:t>
+      </w:r>
+      <w:proofErr w:type="spellEnd"/>
+      <w:r>
+        <w:t>.</w:t>
+      </w:r>
+    </w:p>
+    <w:p>
+      <w:proofErr w:type="gramStart"/>
       <w:r>
         <w:t xml:space="preserve">{{ </w:t>
       </w:r>
       <w:r>
         <w:t>drone_depth_materials.png</w:t>
       </w:r>
-      <w:r>
-        <w:t xml:space="preserve"> – imagen realista, multiples tipos de camara }}</w:t>
-      </w:r>
-    </w:p>
-    <w:p>
-      <w:r>
-        <w:t>Se trata de una plataforma modular en continuo desarrollo, con gran énfasis en la escalabilidad, dando la posibilidad de añadir nuevos vehículos, plataformas hardware y protocolos software. Además se trata de un proyecto de código abierto, por lo que cualquier desarrollador puede contribuir.</w:t>
-      </w:r>
-    </w:p>
-    <w:p>
-      <w:r>
-        <w:t xml:space="preserve">Incluye un conjunto de APIs [ </w:t>
-      </w:r>
-      <w:hyperlink r:id="rId52" w:history="1">
+      <w:proofErr w:type="gramEnd"/>
+      <w:r>
+        <w:t xml:space="preserve"> – imagen realista, </w:t>
+      </w:r>
+      <w:proofErr w:type="spellStart"/>
+      <w:r>
+        <w:t>multiples</w:t>
+      </w:r>
+      <w:proofErr w:type="spellEnd"/>
+      <w:r>
+        <w:t xml:space="preserve"> tipos de </w:t>
+      </w:r>
+      <w:proofErr w:type="spellStart"/>
+      <w:r>
+        <w:t>camara</w:t>
+      </w:r>
+      <w:proofErr w:type="spellEnd"/>
+      <w:r>
+        <w:t xml:space="preserve"> }}</w:t>
+      </w:r>
+    </w:p>
+    <w:p>
+      <w:r>
+        <w:t xml:space="preserve">Se trata de una plataforma modular en continuo desarrollo, con gran énfasis en la escalabilidad, dando la posibilidad de añadir nuevos vehículos, plataformas hardware y protocolos software. </w:t>
+      </w:r>
+      <w:proofErr w:type="gramStart"/>
+      <w:r>
+        <w:t>Además</w:t>
+      </w:r>
+      <w:proofErr w:type="gramEnd"/>
+      <w:r>
+        <w:t xml:space="preserve"> se trata de un proyecto de código abierto, por lo que cualquier desarrollador puede contribuir</w:t>
+      </w:r>
+      <w:r>
+        <w:t xml:space="preserve"> y utilizarlo</w:t>
+      </w:r>
+      <w:r>
+        <w:t>.</w:t>
+      </w:r>
+    </w:p>
+    <w:p>
+      <w:r>
+        <w:t xml:space="preserve">Incluye un conjunto de </w:t>
+      </w:r>
+      <w:proofErr w:type="spellStart"/>
+      <w:r>
+        <w:t>APIs</w:t>
+      </w:r>
+      <w:proofErr w:type="spellEnd"/>
+      <w:r>
+        <w:t xml:space="preserve"> [ </w:t>
+      </w:r>
+      <w:hyperlink r:id="rId53" w:history="1">
         <w:r>
           <w:rPr>
             <w:rStyle w:val="Hipervnculo"/>
@@ -2649,7 +3957,7 @@
       <w:r>
         <w:t xml:space="preserve">Este entorno de simulación provee 3 interfaces diferentes de uso [ </w:t>
       </w:r>
-      <w:hyperlink r:id="rId53" w:history="1">
+      <w:hyperlink r:id="rId54" w:history="1">
         <w:r>
           <w:rPr>
             <w:rStyle w:val="Hipervnculo"/>
@@ -2694,7 +4002,23 @@
         <w:t>Control automático:</w:t>
       </w:r>
       <w:r>
-        <w:t xml:space="preserve"> con esta interfaz, el usuario no tiene control directo sobre el vehículo. Con la ayuda de las diferentes APIs y frameworks disponibles, es posible crear algoritmos para experimentar con vehículos autónomos.</w:t>
+        <w:t xml:space="preserve"> con esta interfaz, el usuario no tiene control directo sobre el vehículo. Con la ayuda de las diferentes </w:t>
+      </w:r>
+      <w:proofErr w:type="spellStart"/>
+      <w:r>
+        <w:t>APIs</w:t>
+      </w:r>
+      <w:proofErr w:type="spellEnd"/>
+      <w:r>
+        <w:t xml:space="preserve"> y </w:t>
+      </w:r>
+      <w:proofErr w:type="spellStart"/>
+      <w:r>
+        <w:t>frameworks</w:t>
+      </w:r>
+      <w:proofErr w:type="spellEnd"/>
+      <w:r>
+        <w:t xml:space="preserve"> disponibles, es posible crear algoritmos para experimentar con vehículos autónomos.</w:t>
       </w:r>
     </w:p>
     <w:p>
@@ -2712,7 +4036,15 @@
         <w:t>Modo Visión Artificial:</w:t>
       </w:r>
       <w:r>
-        <w:t xml:space="preserve"> esta interfaz está contemplada para usuarios que solamente están interesados en la parte gráfica del entorno. En este modo el simulador elimina el vehículo y su física de comportamiento, y ofrece el uso de APIs de visión artificial para explorar el entorno y experimentar con algoritmos en este campo.</w:t>
+        <w:t xml:space="preserve"> esta interfaz está contemplada para usuarios que solamente están interesados en la parte gráfica del entorno. En este modo el simulador elimina el vehículo y su física de comportamiento, y ofrece el uso de </w:t>
+      </w:r>
+      <w:proofErr w:type="spellStart"/>
+      <w:r>
+        <w:t>APIs</w:t>
+      </w:r>
+      <w:proofErr w:type="spellEnd"/>
+      <w:r>
+        <w:t xml:space="preserve"> de visión artificial para explorar el entorno y experimentar con algoritmos en este campo.</w:t>
       </w:r>
     </w:p>
     <w:p>
@@ -2752,9 +4084,51 @@
     </w:p>
     <w:p>
       <w:r>
-        <w:t xml:space="preserve">Actualmente AirSim ofrece la posibilidad de utilizar dos controladores de vuelo: Simple Flight en modo SITL o PX4 en modo SITL o HITL. En el futuro se pretende compatibilizar otros autopilots como ROSflight [ </w:t>
-      </w:r>
-      <w:hyperlink r:id="rId54" w:history="1">
+        <w:t xml:space="preserve">Actualmente </w:t>
+      </w:r>
+      <w:proofErr w:type="spellStart"/>
+      <w:r>
+        <w:t>AirSim</w:t>
+      </w:r>
+      <w:proofErr w:type="spellEnd"/>
+      <w:r>
+        <w:t xml:space="preserve"> ofrece la posibilidad de utilizar dos controladores de vuelo: </w:t>
+      </w:r>
+      <w:r>
+        <w:rPr>
+          <w:b/>
+        </w:rPr>
+        <w:t>Simple Flight</w:t>
+      </w:r>
+      <w:r>
+        <w:t xml:space="preserve"> en modo SITL o </w:t>
+      </w:r>
+      <w:r>
+        <w:rPr>
+          <w:b/>
+        </w:rPr>
+        <w:t>PX4</w:t>
+      </w:r>
+      <w:r>
+        <w:t xml:space="preserve"> en modo SITL o HITL. En el futuro se pretende compatibilizar otros </w:t>
+      </w:r>
+      <w:proofErr w:type="spellStart"/>
+      <w:r>
+        <w:t>autopilots</w:t>
+      </w:r>
+      <w:proofErr w:type="spellEnd"/>
+      <w:r>
+        <w:t xml:space="preserve"> como </w:t>
+      </w:r>
+      <w:proofErr w:type="spellStart"/>
+      <w:r>
+        <w:t>ROSflight</w:t>
+      </w:r>
+      <w:proofErr w:type="spellEnd"/>
+      <w:r>
+        <w:t xml:space="preserve"> [ </w:t>
+      </w:r>
+      <w:hyperlink r:id="rId55" w:history="1">
         <w:r>
           <w:rPr>
             <w:rStyle w:val="Hipervnculo"/>
@@ -2763,9 +4137,17 @@
         </w:r>
       </w:hyperlink>
       <w:r>
-        <w:t xml:space="preserve"> ] y Hackflight [ </w:t>
-      </w:r>
-      <w:hyperlink r:id="rId55" w:history="1">
+        <w:t xml:space="preserve"> ] y </w:t>
+      </w:r>
+      <w:proofErr w:type="spellStart"/>
+      <w:r>
+        <w:t>Hackflight</w:t>
+      </w:r>
+      <w:proofErr w:type="spellEnd"/>
+      <w:r>
+        <w:t xml:space="preserve"> [ </w:t>
+      </w:r>
+      <w:hyperlink r:id="rId56" w:history="1">
         <w:r>
           <w:rPr>
             <w:rStyle w:val="Hipervnculo"/>
@@ -2779,15 +4161,31 @@
     </w:p>
     <w:p>
       <w:r>
-        <w:t>Simple Flight es un controlador de vuelo desarrollado por Microsoft y entendido como un conjunto de algoritmos empaquetados en una librería de cabeceras C++ sin dependencias. La principal ventaja que ofrece es la posibilidad de utilizar este autopilot en simulación o sobre un hardware real indistintamente, al contrario que la mayoría de c</w:t>
+        <w:t xml:space="preserve">Simple Flight es un controlador de vuelo desarrollado por Microsoft y entendido como un conjunto de algoritmos empaquetados en una librería de cabeceras C++ sin dependencias. La principal ventaja que ofrece es la posibilidad de utilizar este </w:t>
+      </w:r>
+      <w:proofErr w:type="spellStart"/>
+      <w:r>
+        <w:t>autopilot</w:t>
+      </w:r>
+      <w:proofErr w:type="spellEnd"/>
+      <w:r>
+        <w:t xml:space="preserve"> en simulación o sobre un hardware real indistintamente, al contrario que la mayoría de c</w:t>
       </w:r>
       <w:r>
         <w:t>ontroladores, que requieren</w:t>
       </w:r>
       <w:r>
-        <w:t xml:space="preserve"> una complicada configuración para hacerlos funcionar en modo SITL. Actualmente Simple Flight está en desarrollo, y la intención es adaptarlo a diferentes controladores hardware ampliamente utilizados como son las placas Pixhawk V2 [ </w:t>
-      </w:r>
-      <w:hyperlink r:id="rId56" w:history="1">
+        <w:t xml:space="preserve"> una complicada configuración para hacerlos funcionar en modo SITL. Actualmente Simple Flight está en desarrollo, y la intención es adaptarlo a diferentes controladores hardware ampliamente utilizados como son las placas </w:t>
+      </w:r>
+      <w:proofErr w:type="spellStart"/>
+      <w:r>
+        <w:t>Pixhawk</w:t>
+      </w:r>
+      <w:proofErr w:type="spellEnd"/>
+      <w:r>
+        <w:t xml:space="preserve"> V2 [ </w:t>
+      </w:r>
+      <w:hyperlink r:id="rId57" w:history="1">
         <w:r>
           <w:rPr>
             <w:rStyle w:val="Hipervnculo"/>
@@ -2798,7 +4196,7 @@
       <w:r>
         <w:t xml:space="preserve"> ] y Naze32 [ </w:t>
       </w:r>
-      <w:hyperlink r:id="rId57" w:history="1">
+      <w:hyperlink r:id="rId58" w:history="1">
         <w:r>
           <w:rPr>
             <w:rStyle w:val="Hipervnculo"/>
@@ -2814,7 +4212,7 @@
       <w:r>
         <w:t xml:space="preserve">PX4 [ </w:t>
       </w:r>
-      <w:hyperlink r:id="rId58" w:history="1">
+      <w:hyperlink r:id="rId59" w:history="1">
         <w:r>
           <w:rPr>
             <w:rStyle w:val="Hipervnculo"/>
@@ -2826,13 +4224,26 @@
         <w:t xml:space="preserve"> ] es un controlador de vuelo de</w:t>
       </w:r>
       <w:r>
-        <w:t xml:space="preserve"> código abierto ampliamente utilizado y con soporte para multitud de dispositivos hardware y sensores. AirSim proporciona soporte para integrar este autopilot en modo SITL o HITL. </w:t>
-      </w:r>
-      <w:r>
-        <w:rPr>
-          <w:highlight w:val="yellow"/>
-        </w:rPr>
-        <w:t>Pero ta difisil</w:t>
+        <w:t xml:space="preserve"> código abierto ampliamente utilizado y con soporte para multitud de dispositivos hardware y sensores. </w:t>
+      </w:r>
+      <w:proofErr w:type="spellStart"/>
+      <w:r>
+        <w:t>AirSim</w:t>
+      </w:r>
+      <w:proofErr w:type="spellEnd"/>
+      <w:r>
+        <w:t xml:space="preserve"> proporciona soporte para integrar este</w:t>
+      </w:r>
+      <w:r>
+        <w:t xml:space="preserve"> </w:t>
+      </w:r>
+      <w:proofErr w:type="spellStart"/>
+      <w:r>
+        <w:t>autopilot</w:t>
+      </w:r>
+      <w:proofErr w:type="spellEnd"/>
+      <w:r>
+        <w:t xml:space="preserve"> en modo SITL o HITL, sin embargo, la integración de este controlador sigue resultando considerablemente complicada en ambos casos.</w:t>
       </w:r>
     </w:p>
     <w:p>
@@ -2840,7 +4251,15 @@
         <w:t>En cuanto a compatibilidad con otras tecnolog</w:t>
       </w:r>
       <w:r>
-        <w:t xml:space="preserve">ías, actualmente AirSim </w:t>
+        <w:t xml:space="preserve">ías, actualmente </w:t>
+      </w:r>
+      <w:proofErr w:type="spellStart"/>
+      <w:r>
+        <w:t>AirSim</w:t>
+      </w:r>
+      <w:proofErr w:type="spellEnd"/>
+      <w:r>
+        <w:t xml:space="preserve"> </w:t>
       </w:r>
       <w:r>
         <w:t>utiliza</w:t>
@@ -2848,7 +4267,7 @@
       <w:r>
         <w:t xml:space="preserve"> una librería propia [ </w:t>
       </w:r>
-      <w:hyperlink r:id="rId59" w:history="1">
+      <w:hyperlink r:id="rId60" w:history="1">
         <w:r>
           <w:rPr>
             <w:rStyle w:val="Hipervnculo"/>
@@ -2862,13 +4281,15 @@
       <w:r>
         <w:t xml:space="preserve"> </w:t>
       </w:r>
+      <w:proofErr w:type="spellStart"/>
       <w:r>
         <w:t>MAVlink</w:t>
       </w:r>
+      <w:proofErr w:type="spellEnd"/>
       <w:r>
         <w:t xml:space="preserve"> [ </w:t>
       </w:r>
-      <w:hyperlink r:id="rId60" w:history="1">
+      <w:hyperlink r:id="rId61" w:history="1">
         <w:r>
           <w:rPr>
             <w:rStyle w:val="Hipervnculo"/>
@@ -2892,10 +4313,18 @@
         <w:t xml:space="preserve">, que permite la integración </w:t>
       </w:r>
       <w:r>
-        <w:t>con</w:t>
-      </w:r>
-      <w:r>
-        <w:t xml:space="preserve"> PX4. Además también </w:t>
+        <w:t>de</w:t>
+      </w:r>
+      <w:r>
+        <w:t xml:space="preserve"> PX4. </w:t>
+      </w:r>
+      <w:proofErr w:type="gramStart"/>
+      <w:r>
+        <w:t>Además</w:t>
+      </w:r>
+      <w:proofErr w:type="gramEnd"/>
+      <w:r>
+        <w:t xml:space="preserve"> también </w:t>
       </w:r>
       <w:r>
         <w:t xml:space="preserve">ofrece soporte para integrar </w:t>
@@ -2904,7 +4333,27 @@
         <w:t xml:space="preserve">ROS, </w:t>
       </w:r>
       <w:r>
-        <w:t>permitiendo interactuar con los datos de la simulación directamente con este framework.</w:t>
+        <w:t xml:space="preserve">permitiendo interactuar con los datos de la simulación directamente </w:t>
+      </w:r>
+      <w:r>
+        <w:t>desde</w:t>
+      </w:r>
+      <w:r>
+        <w:t xml:space="preserve"> </w:t>
+      </w:r>
+      <w:r>
+        <w:t>dicho</w:t>
+      </w:r>
+      <w:r>
+        <w:t xml:space="preserve"> </w:t>
+      </w:r>
+      <w:proofErr w:type="spellStart"/>
+      <w:r>
+        <w:t>framework</w:t>
+      </w:r>
+      <w:proofErr w:type="spellEnd"/>
+      <w:r>
+        <w:t>.</w:t>
       </w:r>
     </w:p>
     <w:p/>
@@ -2918,28 +4367,35 @@
     </w:p>
     <w:p>
       <w:r>
-        <w:rPr>
-          <w:highlight w:val="yellow"/>
-        </w:rPr>
-        <w:t>Colocar referencias en estos dos párrafos</w:t>
-      </w:r>
-      <w:r>
-        <w:t xml:space="preserve">   que es un agente y que es un entorno!</w:t>
-      </w:r>
-    </w:p>
-    <w:p>
-      <w:r>
         <w:t xml:space="preserve">El </w:t>
       </w:r>
-      <w:r>
-        <w:t>Reinforcement Learning (RL)</w:t>
+      <w:proofErr w:type="spellStart"/>
+      <w:r>
+        <w:t>Reinforcement</w:t>
+      </w:r>
+      <w:proofErr w:type="spellEnd"/>
+      <w:r>
+        <w:t xml:space="preserve"> </w:t>
+      </w:r>
+      <w:proofErr w:type="spellStart"/>
+      <w:r>
+        <w:t>Learning</w:t>
+      </w:r>
+      <w:proofErr w:type="spellEnd"/>
+      <w:r>
+        <w:t xml:space="preserve"> (RL)</w:t>
       </w:r>
       <w:r>
         <w:t xml:space="preserve"> o Aprendizaje por Refuerzo es un área del </w:t>
       </w:r>
       <w:r>
-        <w:t>Machine Learning</w:t>
-      </w:r>
+        <w:t xml:space="preserve">Machine </w:t>
+      </w:r>
+      <w:proofErr w:type="spellStart"/>
+      <w:r>
+        <w:t>Learning</w:t>
+      </w:r>
+      <w:proofErr w:type="spellEnd"/>
       <w:r>
         <w:t xml:space="preserve"> que permite a un agente</w:t>
       </w:r>
@@ -3003,7 +4459,10 @@
         </w:rPr>
       </w:pPr>
       <w:r>
-        <w:t xml:space="preserve">[ /Î\ </w:t>
+        <w:t>[</w:t>
+      </w:r>
+      <w:r>
+        <w:t xml:space="preserve"> </w:t>
       </w:r>
       <w:r>
         <w:rPr>
@@ -3020,13 +4479,21 @@
           <w:rStyle w:val="ReferenciasCar"/>
         </w:rPr>
       </w:pPr>
+      <w:proofErr w:type="spellStart"/>
       <w:r>
         <w:rPr>
           <w:rStyle w:val="ReferenciasCar"/>
         </w:rPr>
-        <w:t xml:space="preserve">Paper </w:t>
-      </w:r>
-      <w:hyperlink r:id="rId61" w:history="1">
+        <w:t>Paper</w:t>
+      </w:r>
+      <w:proofErr w:type="spellEnd"/>
+      <w:r>
+        <w:rPr>
+          <w:rStyle w:val="ReferenciasCar"/>
+        </w:rPr>
+        <w:t xml:space="preserve"> </w:t>
+      </w:r>
+      <w:hyperlink r:id="rId62" w:history="1">
         <w:r>
           <w:rPr>
             <w:rStyle w:val="Hipervnculo"/>
@@ -3049,13 +4516,21 @@
           <w:rStyle w:val="ReferenciasCar"/>
         </w:rPr>
       </w:pPr>
+      <w:proofErr w:type="spellStart"/>
       <w:r>
         <w:rPr>
           <w:rStyle w:val="ReferenciasCar"/>
         </w:rPr>
-        <w:t xml:space="preserve">Paper </w:t>
-      </w:r>
-      <w:hyperlink r:id="rId62" w:history="1">
+        <w:t>Paper</w:t>
+      </w:r>
+      <w:proofErr w:type="spellEnd"/>
+      <w:r>
+        <w:rPr>
+          <w:rStyle w:val="ReferenciasCar"/>
+        </w:rPr>
+        <w:t xml:space="preserve"> </w:t>
+      </w:r>
+      <w:hyperlink r:id="rId63" w:history="1">
         <w:r>
           <w:rPr>
             <w:rStyle w:val="Hipervnculo"/>
@@ -3080,12 +4555,21 @@
           <w:lang w:val="en-US"/>
         </w:rPr>
       </w:pPr>
+      <w:proofErr w:type="spellStart"/>
       <w:r>
         <w:rPr>
           <w:rStyle w:val="ReferenciasCar"/>
           <w:lang w:val="en-US"/>
         </w:rPr>
-        <w:t xml:space="preserve">Libro: </w:t>
+        <w:t>Libro</w:t>
+      </w:r>
+      <w:proofErr w:type="spellEnd"/>
+      <w:r>
+        <w:rPr>
+          <w:rStyle w:val="ReferenciasCar"/>
+          <w:lang w:val="en-US"/>
+        </w:rPr>
+        <w:t xml:space="preserve">: </w:t>
       </w:r>
       <w:r>
         <w:rPr>
@@ -3093,37 +4577,25 @@
           <w:u w:val="single"/>
           <w:lang w:val="en-US"/>
         </w:rPr>
-        <w:t>Artificial Intelligence, A Modern Approach</w:t>
-      </w:r>
-    </w:p>
-    <w:p>
-      <w:pPr>
-        <w:pStyle w:val="Prrafodelista"/>
-        <w:ind w:left="0"/>
-        <w:rPr>
-          <w:lang w:val="en-US"/>
-        </w:rPr>
-      </w:pPr>
-      <w:r>
-        <w:rPr>
-          <w:rStyle w:val="ReferenciasCar"/>
-          <w:lang w:val="en-US"/>
-        </w:rPr>
-        <w:t xml:space="preserve">Libro: </w:t>
-      </w:r>
+        <w:t xml:space="preserve">Artificial Intelligence, </w:t>
+      </w:r>
+      <w:proofErr w:type="gramStart"/>
       <w:r>
         <w:rPr>
           <w:rStyle w:val="ReferenciasCar"/>
           <w:u w:val="single"/>
           <w:lang w:val="en-US"/>
         </w:rPr>
-        <w:t>Reinforcement Learning, An Introduction</w:t>
-      </w:r>
-      <w:r>
-        <w:rPr>
+        <w:t>A</w:t>
+      </w:r>
+      <w:proofErr w:type="gramEnd"/>
+      <w:r>
+        <w:rPr>
+          <w:rStyle w:val="ReferenciasCar"/>
+          <w:u w:val="single"/>
           <w:lang w:val="en-US"/>
         </w:rPr>
-        <w:t>]</w:t>
+        <w:t xml:space="preserve"> Modern Approach</w:t>
       </w:r>
     </w:p>
     <w:p>
@@ -3134,6 +4606,54 @@
           <w:lang w:val="en-US"/>
         </w:rPr>
       </w:pPr>
+      <w:proofErr w:type="spellStart"/>
+      <w:r>
+        <w:rPr>
+          <w:rStyle w:val="ReferenciasCar"/>
+          <w:lang w:val="en-US"/>
+        </w:rPr>
+        <w:t>Libro</w:t>
+      </w:r>
+      <w:proofErr w:type="spellEnd"/>
+      <w:r>
+        <w:rPr>
+          <w:rStyle w:val="ReferenciasCar"/>
+          <w:lang w:val="en-US"/>
+        </w:rPr>
+        <w:t xml:space="preserve">: </w:t>
+      </w:r>
+      <w:r>
+        <w:rPr>
+          <w:rStyle w:val="ReferenciasCar"/>
+          <w:u w:val="single"/>
+          <w:lang w:val="en-US"/>
+        </w:rPr>
+        <w:t xml:space="preserve">Reinforcement Learning, </w:t>
+      </w:r>
+      <w:proofErr w:type="gramStart"/>
+      <w:r>
+        <w:rPr>
+          <w:rStyle w:val="ReferenciasCar"/>
+          <w:u w:val="single"/>
+          <w:lang w:val="en-US"/>
+        </w:rPr>
+        <w:t>An</w:t>
+      </w:r>
+      <w:proofErr w:type="gramEnd"/>
+      <w:r>
+        <w:rPr>
+          <w:rStyle w:val="ReferenciasCar"/>
+          <w:u w:val="single"/>
+          <w:lang w:val="en-US"/>
+        </w:rPr>
+        <w:t xml:space="preserve"> Introduction</w:t>
+      </w:r>
+      <w:r>
+        <w:rPr>
+          <w:lang w:val="en-US"/>
+        </w:rPr>
+        <w:t>]</w:t>
+      </w:r>
     </w:p>
     <w:p>
       <w:pPr>
@@ -3143,13 +4663,78 @@
           <w:lang w:val="en-US"/>
         </w:rPr>
       </w:pPr>
-      <w:r>
+    </w:p>
+    <w:p>
+      <w:pPr>
+        <w:pStyle w:val="Prrafodelista"/>
+        <w:ind w:left="0"/>
         <w:rPr>
           <w:lang w:val="en-US"/>
         </w:rPr>
-        <w:t xml:space="preserve">{{ Meter imagen de este estilo: </w:t>
-      </w:r>
-      <w:hyperlink r:id="rId63" w:history="1">
+      </w:pPr>
+      <w:r>
+        <w:rPr>
+          <w:lang w:val="en-US"/>
+        </w:rPr>
+        <w:t>{</w:t>
+      </w:r>
+      <w:proofErr w:type="gramStart"/>
+      <w:r>
+        <w:rPr>
+          <w:lang w:val="en-US"/>
+        </w:rPr>
+        <w:t>{ Meter</w:t>
+      </w:r>
+      <w:proofErr w:type="gramEnd"/>
+      <w:r>
+        <w:rPr>
+          <w:lang w:val="en-US"/>
+        </w:rPr>
+        <w:t xml:space="preserve"> </w:t>
+      </w:r>
+      <w:proofErr w:type="spellStart"/>
+      <w:r>
+        <w:rPr>
+          <w:lang w:val="en-US"/>
+        </w:rPr>
+        <w:t>imagen</w:t>
+      </w:r>
+      <w:proofErr w:type="spellEnd"/>
+      <w:r>
+        <w:rPr>
+          <w:lang w:val="en-US"/>
+        </w:rPr>
+        <w:t xml:space="preserve"> de </w:t>
+      </w:r>
+      <w:proofErr w:type="spellStart"/>
+      <w:r>
+        <w:rPr>
+          <w:lang w:val="en-US"/>
+        </w:rPr>
+        <w:t>este</w:t>
+      </w:r>
+      <w:proofErr w:type="spellEnd"/>
+      <w:r>
+        <w:rPr>
+          <w:lang w:val="en-US"/>
+        </w:rPr>
+        <w:t xml:space="preserve"> </w:t>
+      </w:r>
+      <w:proofErr w:type="spellStart"/>
+      <w:r>
+        <w:rPr>
+          <w:lang w:val="en-US"/>
+        </w:rPr>
+        <w:t>estilo</w:t>
+      </w:r>
+      <w:proofErr w:type="spellEnd"/>
+      <w:r>
+        <w:rPr>
+          <w:lang w:val="en-US"/>
+        </w:rPr>
+        <w:t xml:space="preserve">: </w:t>
+      </w:r>
+      <w:hyperlink r:id="rId64" w:history="1">
         <w:r>
           <w:rPr>
             <w:rStyle w:val="Hipervnculo"/>
@@ -3162,16 +4747,60 @@
         <w:rPr>
           <w:lang w:val="en-US"/>
         </w:rPr>
-        <w:t xml:space="preserve">  - Esquema RL agente - entorno}}</w:t>
+        <w:t xml:space="preserve">  - </w:t>
+      </w:r>
+      <w:proofErr w:type="spellStart"/>
+      <w:r>
+        <w:rPr>
+          <w:lang w:val="en-US"/>
+        </w:rPr>
+        <w:t>Esquema</w:t>
+      </w:r>
+      <w:proofErr w:type="spellEnd"/>
+      <w:r>
+        <w:rPr>
+          <w:lang w:val="en-US"/>
+        </w:rPr>
+        <w:t xml:space="preserve"> RL </w:t>
+      </w:r>
+      <w:proofErr w:type="spellStart"/>
+      <w:r>
+        <w:rPr>
+          <w:lang w:val="en-US"/>
+        </w:rPr>
+        <w:t>agente</w:t>
+      </w:r>
+      <w:proofErr w:type="spellEnd"/>
+      <w:r>
+        <w:rPr>
+          <w:lang w:val="en-US"/>
+        </w:rPr>
+        <w:t xml:space="preserve"> - </w:t>
+      </w:r>
+      <w:proofErr w:type="spellStart"/>
+      <w:r>
+        <w:rPr>
+          <w:lang w:val="en-US"/>
+        </w:rPr>
+        <w:t>entorno</w:t>
+      </w:r>
+      <w:proofErr w:type="spellEnd"/>
+      <w:r>
+        <w:rPr>
+          <w:lang w:val="en-US"/>
+        </w:rPr>
+        <w:t>}}</w:t>
       </w:r>
     </w:p>
     <w:p>
       <w:r>
         <w:t xml:space="preserve">El objetivo de este trabajo es la obtención de un </w:t>
       </w:r>
+      <w:proofErr w:type="spellStart"/>
       <w:r>
         <w:t>framework</w:t>
       </w:r>
+      <w:proofErr w:type="spellEnd"/>
       <w:r>
         <w:t xml:space="preserve"> destina</w:t>
       </w:r>
@@ -3182,52 +4811,116 @@
         <w:t>o</w:t>
       </w:r>
       <w:r>
-        <w:t xml:space="preserve"> a desarrollar y entrenar</w:t>
-      </w:r>
-      <w:r>
-        <w:t xml:space="preserve"> sistemas RL</w:t>
-      </w:r>
-      <w:r>
-        <w:t xml:space="preserve">, por lo que dicho framework deberá tener un sistema de entrenamiento basado en prueba y error, es decir, </w:t>
-      </w:r>
-      <w:r>
-        <w:t xml:space="preserve">en la repetición sucesiva de episodios de entrenamiento al final de los cuales, se volverá a </w:t>
+        <w:t xml:space="preserve"> a desarrollar y entrenar sistemas RL, por lo que dicho </w:t>
+      </w:r>
+      <w:proofErr w:type="spellStart"/>
+      <w:r>
+        <w:t>framework</w:t>
+      </w:r>
+      <w:proofErr w:type="spellEnd"/>
+      <w:r>
+        <w:t xml:space="preserve"> deberá tener un sistema de entrenamiento basado en prueba y error, es decir, </w:t>
+      </w:r>
+      <w:r>
+        <w:t xml:space="preserve">en la repetición sucesiva </w:t>
+      </w:r>
+      <w:r>
+        <w:t>de un episodio</w:t>
+      </w:r>
+      <w:r>
+        <w:t xml:space="preserve"> de entrenamiento al final de</w:t>
+      </w:r>
+      <w:r>
+        <w:t>l</w:t>
+      </w:r>
+      <w:r>
+        <w:t xml:space="preserve"> cual, se volverá a </w:t>
       </w:r>
       <w:r>
         <w:t xml:space="preserve">la situación </w:t>
       </w:r>
       <w:r>
-        <w:t>inicial, empezando de nuevo el episodio.</w:t>
-      </w:r>
-    </w:p>
-    <w:p>
-      <w:r>
-        <w:t>Para implementar esta necesidad,</w:t>
-      </w:r>
-      <w:r>
-        <w:t xml:space="preserve"> se integrará Gym</w:t>
-      </w:r>
+        <w:t>inicial y se</w:t>
+      </w:r>
+      <w:r>
+        <w:t xml:space="preserve"> </w:t>
+      </w:r>
+      <w:r>
+        <w:t>empeza</w:t>
+      </w:r>
+      <w:r>
+        <w:t>rá de nuevo el</w:t>
+      </w:r>
+      <w:r>
+        <w:t xml:space="preserve"> episodio.</w:t>
+      </w:r>
+      <w:r>
+        <w:t xml:space="preserve"> Durante cada episodio, el dron intentará alcanzar su objetivo a base de ejecutar las diferentes acciones que tenga definidas (por ejemplo, moverse en una dirección o girar) e irá acumulando experiencia en función de los </w:t>
+      </w:r>
+      <w:r>
+        <w:rPr>
+          <w:i/>
+        </w:rPr>
+        <w:t>refuerzos</w:t>
+      </w:r>
+      <w:r>
+        <w:t xml:space="preserve"> que el sistema le devuelva.</w:t>
+      </w:r>
+    </w:p>
+    <w:p>
+      <w:r>
+        <w:t>Para implementar esta metodología de entrenamiento</w:t>
+      </w:r>
+      <w:r>
+        <w:t>,</w:t>
+      </w:r>
+      <w:r>
+        <w:t xml:space="preserve"> se integrará </w:t>
+      </w:r>
+      <w:proofErr w:type="spellStart"/>
+      <w:r>
+        <w:t>Gym</w:t>
+      </w:r>
+      <w:proofErr w:type="spellEnd"/>
       <w:r>
         <w:t xml:space="preserve"> en nuestro proyecto</w:t>
       </w:r>
       <w:r>
-        <w:t xml:space="preserve">, un toolkit </w:t>
+        <w:t xml:space="preserve">, un </w:t>
+      </w:r>
+      <w:proofErr w:type="spellStart"/>
+      <w:r>
+        <w:t>toolkit</w:t>
+      </w:r>
+      <w:proofErr w:type="spellEnd"/>
+      <w:r>
+        <w:t xml:space="preserve"> </w:t>
       </w:r>
       <w:r>
         <w:t>de RL</w:t>
       </w:r>
       <w:r>
-        <w:t xml:space="preserve"> creado por OpenAI.</w:t>
-      </w:r>
-    </w:p>
-    <w:p>
+        <w:t xml:space="preserve"> creado por </w:t>
+      </w:r>
+      <w:proofErr w:type="spellStart"/>
       <w:r>
         <w:t>OpenAI</w:t>
       </w:r>
+      <w:proofErr w:type="spellEnd"/>
+      <w:r>
+        <w:t>.</w:t>
+      </w:r>
+    </w:p>
+    <w:p>
+      <w:proofErr w:type="spellStart"/>
+      <w:r>
+        <w:t>OpenAI</w:t>
+      </w:r>
+      <w:proofErr w:type="spellEnd"/>
       <w:r>
         <w:t xml:space="preserve"> [ </w:t>
       </w:r>
-      <w:hyperlink r:id="rId64" w:history="1">
+      <w:hyperlink r:id="rId65" w:history="1">
         <w:r>
           <w:rPr>
             <w:rStyle w:val="Hipervnculo"/>
@@ -3239,14 +4932,22 @@
         <w:t xml:space="preserve"> ]</w:t>
       </w:r>
       <w:r>
-        <w:t xml:space="preserve"> es una empresa de investigación sin ánimo de lucro especializada en Inteligencia Artificial (IA), que tiene como objetivo crear una Inteligencia Artificial General (AGI, por sus siglas en inglés) segura y accesible para toda la humanidad.</w:t>
-      </w:r>
-    </w:p>
-    <w:p>
-      <w:r>
-        <w:t xml:space="preserve">Gym [ </w:t>
-      </w:r>
-      <w:hyperlink r:id="rId65" w:history="1">
+        <w:t xml:space="preserve"> es una compañía</w:t>
+      </w:r>
+      <w:r>
+        <w:t xml:space="preserve"> de investigación sin ánimo de lucro especializada en Inteligencia Artificial (IA), que tiene como objetivo crear una Inteligencia Artificial General (AGI, por sus siglas en inglés) segura y accesible para toda la humanidad.</w:t>
+      </w:r>
+    </w:p>
+    <w:p>
+      <w:proofErr w:type="spellStart"/>
+      <w:r>
+        <w:t>Gym</w:t>
+      </w:r>
+      <w:proofErr w:type="spellEnd"/>
+      <w:r>
+        <w:t xml:space="preserve"> [ </w:t>
+      </w:r>
+      <w:hyperlink r:id="rId66" w:history="1">
         <w:r>
           <w:rPr>
             <w:rStyle w:val="Hipervnculo"/>
@@ -3258,7 +4959,10 @@
         <w:t xml:space="preserve"> ]</w:t>
       </w:r>
       <w:r>
-        <w:t xml:space="preserve"> es un conjunto de herramientas para desarrollar y comparar algoritmos de RL. Se trata de un paquete de Python que</w:t>
+        <w:t xml:space="preserve"> consiste en</w:t>
+      </w:r>
+      <w:r>
+        <w:t xml:space="preserve"> un conjunto de herramientas para desarrollar y comparar algoritmos de RL. Se trata de un paquete de Python que</w:t>
       </w:r>
       <w:r>
         <w:t xml:space="preserve"> contiene una colección de entornos y </w:t>
@@ -3276,7 +4980,13 @@
         <w:t xml:space="preserve"> para desarrollar agentes que interactúen c</w:t>
       </w:r>
       <w:r>
-        <w:t>on dichos entornos, así como para crear entornos nuevos. Tanto los entornos como los agentes siguen unas estructuras determinadas, permitiendo así intercambiar</w:t>
+        <w:t xml:space="preserve">on dichos entornos, así como para crear entornos nuevos. Tanto los entornos como los agentes siguen unas estructuras </w:t>
+      </w:r>
+      <w:r>
+        <w:t xml:space="preserve">e interfaces </w:t>
+      </w:r>
+      <w:r>
+        <w:t>determinadas, permitiendo así intercambiar</w:t>
       </w:r>
       <w:r>
         <w:t xml:space="preserve"> los agentes y los algoritmos de aprendizaje que estos utilizan. De este modo, se pueden comparar diversos tipos de agentes entrenados en el mismo entorno.</w:t>
@@ -3311,7 +5021,7 @@
 </file>
 
 <file path=word/endnotes.xml><?xml version="1.0" encoding="utf-8"?>
-<w:endnotes xmlns:wpc="http://schemas.microsoft.com/office/word/2010/wordprocessingCanvas" xmlns:cx="http://schemas.microsoft.com/office/drawing/2014/chartex" xmlns:cx1="http://schemas.microsoft.com/office/drawing/2015/9/8/chartex" xmlns:cx2="http://schemas.microsoft.com/office/drawing/2015/10/21/chartex" xmlns:cx3="http://schemas.microsoft.com/office/drawing/2016/5/9/chartex" xmlns:cx4="http://schemas.microsoft.com/office/drawing/2016/5/10/chartex" xmlns:cx5="http://schemas.microsoft.com/office/drawing/2016/5/11/chartex" xmlns:cx6="http://schemas.microsoft.com/office/drawing/2016/5/12/chartex" xmlns:cx7="http://schemas.microsoft.com/office/drawing/2016/5/13/chartex" xmlns:cx8="http://schemas.microsoft.com/office/drawing/2016/5/14/chartex" xmlns:mc="http://schemas.openxmlformats.org/markup-compatibility/2006" xmlns:o="urn:schemas-microsoft-com:office:office" xmlns:r="http://schemas.openxmlformats.org/officeDocument/2006/relationships" xmlns:m="http://schemas.openxmlformats.org/officeDocument/2006/math" xmlns:v="urn:schemas-microsoft-com:vml" xmlns:wp14="http://schemas.microsoft.com/office/word/2010/wordprocessingDrawing" xmlns:wp="http://schemas.openxmlformats.org/drawingml/2006/wordprocessingDrawing" xmlns:w10="urn:schemas-microsoft-com:office:word" xmlns:w="http://schemas.openxmlformats.org/wordprocessingml/2006/main" xmlns:w14="http://schemas.microsoft.com/office/word/2010/wordml" xmlns:w15="http://schemas.microsoft.com/office/word/2012/wordml" xmlns:w16se="http://schemas.microsoft.com/office/word/2015/wordml/symex" xmlns:wpg="http://schemas.microsoft.com/office/word/2010/wordprocessingGroup" xmlns:wpi="http://schemas.microsoft.com/office/word/2010/wordprocessingInk" xmlns:wne="http://schemas.microsoft.com/office/word/2006/wordml" xmlns:wps="http://schemas.microsoft.com/office/word/2010/wordprocessingShape" mc:Ignorable="w14 w15 w16se wp14">
+<w:endnotes xmlns:wpc="http://schemas.microsoft.com/office/word/2010/wordprocessingCanvas" xmlns:cx="http://schemas.microsoft.com/office/drawing/2014/chartex" xmlns:cx1="http://schemas.microsoft.com/office/drawing/2015/9/8/chartex" xmlns:mc="http://schemas.openxmlformats.org/markup-compatibility/2006" xmlns:o="urn:schemas-microsoft-com:office:office" xmlns:r="http://schemas.openxmlformats.org/officeDocument/2006/relationships" xmlns:m="http://schemas.openxmlformats.org/officeDocument/2006/math" xmlns:v="urn:schemas-microsoft-com:vml" xmlns:wp14="http://schemas.microsoft.com/office/word/2010/wordprocessingDrawing" xmlns:wp="http://schemas.openxmlformats.org/drawingml/2006/wordprocessingDrawing" xmlns:w10="urn:schemas-microsoft-com:office:word" xmlns:w="http://schemas.openxmlformats.org/wordprocessingml/2006/main" xmlns:w14="http://schemas.microsoft.com/office/word/2010/wordml" xmlns:w15="http://schemas.microsoft.com/office/word/2012/wordml" xmlns:w16se="http://schemas.microsoft.com/office/word/2015/wordml/symex" xmlns:wpg="http://schemas.microsoft.com/office/word/2010/wordprocessingGroup" xmlns:wpi="http://schemas.microsoft.com/office/word/2010/wordprocessingInk" xmlns:wne="http://schemas.microsoft.com/office/word/2006/wordml" xmlns:wps="http://schemas.microsoft.com/office/word/2010/wordprocessingShape" mc:Ignorable="w14 w15 w16se wp14">
   <w:endnote w:type="separator" w:id="-1">
     <w:p>
       <w:pPr>
@@ -3336,7 +5046,7 @@
 </file>
 
 <file path=word/footnotes.xml><?xml version="1.0" encoding="utf-8"?>
-<w:footnotes xmlns:wpc="http://schemas.microsoft.com/office/word/2010/wordprocessingCanvas" xmlns:cx="http://schemas.microsoft.com/office/drawing/2014/chartex" xmlns:cx1="http://schemas.microsoft.com/office/drawing/2015/9/8/chartex" xmlns:cx2="http://schemas.microsoft.com/office/drawing/2015/10/21/chartex" xmlns:cx3="http://schemas.microsoft.com/office/drawing/2016/5/9/chartex" xmlns:cx4="http://schemas.microsoft.com/office/drawing/2016/5/10/chartex" xmlns:cx5="http://schemas.microsoft.com/office/drawing/2016/5/11/chartex" xmlns:cx6="http://schemas.microsoft.com/office/drawing/2016/5/12/chartex" xmlns:cx7="http://schemas.microsoft.com/office/drawing/2016/5/13/chartex" xmlns:cx8="http://schemas.microsoft.com/office/drawing/2016/5/14/chartex" xmlns:mc="http://schemas.openxmlformats.org/markup-compatibility/2006" xmlns:o="urn:schemas-microsoft-com:office:office" xmlns:r="http://schemas.openxmlformats.org/officeDocument/2006/relationships" xmlns:m="http://schemas.openxmlformats.org/officeDocument/2006/math" xmlns:v="urn:schemas-microsoft-com:vml" xmlns:wp14="http://schemas.microsoft.com/office/word/2010/wordprocessingDrawing" xmlns:wp="http://schemas.openxmlformats.org/drawingml/2006/wordprocessingDrawing" xmlns:w10="urn:schemas-microsoft-com:office:word" xmlns:w="http://schemas.openxmlformats.org/wordprocessingml/2006/main" xmlns:w14="http://schemas.microsoft.com/office/word/2010/wordml" xmlns:w15="http://schemas.microsoft.com/office/word/2012/wordml" xmlns:w16se="http://schemas.microsoft.com/office/word/2015/wordml/symex" xmlns:wpg="http://schemas.microsoft.com/office/word/2010/wordprocessingGroup" xmlns:wpi="http://schemas.microsoft.com/office/word/2010/wordprocessingInk" xmlns:wne="http://schemas.microsoft.com/office/word/2006/wordml" xmlns:wps="http://schemas.microsoft.com/office/word/2010/wordprocessingShape" mc:Ignorable="w14 w15 w16se wp14">
+<w:footnotes xmlns:wpc="http://schemas.microsoft.com/office/word/2010/wordprocessingCanvas" xmlns:cx="http://schemas.microsoft.com/office/drawing/2014/chartex" xmlns:cx1="http://schemas.microsoft.com/office/drawing/2015/9/8/chartex" xmlns:mc="http://schemas.openxmlformats.org/markup-compatibility/2006" xmlns:o="urn:schemas-microsoft-com:office:office" xmlns:r="http://schemas.openxmlformats.org/officeDocument/2006/relationships" xmlns:m="http://schemas.openxmlformats.org/officeDocument/2006/math" xmlns:v="urn:schemas-microsoft-com:vml" xmlns:wp14="http://schemas.microsoft.com/office/word/2010/wordprocessingDrawing" xmlns:wp="http://schemas.openxmlformats.org/drawingml/2006/wordprocessingDrawing" xmlns:w10="urn:schemas-microsoft-com:office:word" xmlns:w="http://schemas.openxmlformats.org/wordprocessingml/2006/main" xmlns:w14="http://schemas.microsoft.com/office/word/2010/wordml" xmlns:w15="http://schemas.microsoft.com/office/word/2012/wordml" xmlns:w16se="http://schemas.microsoft.com/office/word/2015/wordml/symex" xmlns:wpg="http://schemas.microsoft.com/office/word/2010/wordprocessingGroup" xmlns:wpi="http://schemas.microsoft.com/office/word/2010/wordprocessingInk" xmlns:wne="http://schemas.microsoft.com/office/word/2006/wordml" xmlns:wps="http://schemas.microsoft.com/office/word/2010/wordprocessingShape" mc:Ignorable="w14 w15 w16se wp14">
   <w:footnote w:type="separator" w:id="-1">
     <w:p>
       <w:pPr>
@@ -3361,7 +5071,7 @@
 </file>
 
 <file path=word/numbering.xml><?xml version="1.0" encoding="utf-8"?>
-<w:numbering xmlns:wpc="http://schemas.microsoft.com/office/word/2010/wordprocessingCanvas" xmlns:cx="http://schemas.microsoft.com/office/drawing/2014/chartex" xmlns:cx1="http://schemas.microsoft.com/office/drawing/2015/9/8/chartex" xmlns:cx2="http://schemas.microsoft.com/office/drawing/2015/10/21/chartex" xmlns:cx3="http://schemas.microsoft.com/office/drawing/2016/5/9/chartex" xmlns:cx4="http://schemas.microsoft.com/office/drawing/2016/5/10/chartex" xmlns:cx5="http://schemas.microsoft.com/office/drawing/2016/5/11/chartex" xmlns:cx6="http://schemas.microsoft.com/office/drawing/2016/5/12/chartex" xmlns:cx7="http://schemas.microsoft.com/office/drawing/2016/5/13/chartex" xmlns:cx8="http://schemas.microsoft.com/office/drawing/2016/5/14/chartex" xmlns:mc="http://schemas.openxmlformats.org/markup-compatibility/2006" xmlns:o="urn:schemas-microsoft-com:office:office" xmlns:r="http://schemas.openxmlformats.org/officeDocument/2006/relationships" xmlns:m="http://schemas.openxmlformats.org/officeDocument/2006/math" xmlns:v="urn:schemas-microsoft-com:vml" xmlns:wp14="http://schemas.microsoft.com/office/word/2010/wordprocessingDrawing" xmlns:wp="http://schemas.openxmlformats.org/drawingml/2006/wordprocessingDrawing" xmlns:w10="urn:schemas-microsoft-com:office:word" xmlns:w="http://schemas.openxmlformats.org/wordprocessingml/2006/main" xmlns:w14="http://schemas.microsoft.com/office/word/2010/wordml" xmlns:w15="http://schemas.microsoft.com/office/word/2012/wordml" xmlns:w16se="http://schemas.microsoft.com/office/word/2015/wordml/symex" xmlns:wpg="http://schemas.microsoft.com/office/word/2010/wordprocessingGroup" xmlns:wpi="http://schemas.microsoft.com/office/word/2010/wordprocessingInk" xmlns:wne="http://schemas.microsoft.com/office/word/2006/wordml" xmlns:wps="http://schemas.microsoft.com/office/word/2010/wordprocessingShape" mc:Ignorable="w14 w15 w16se wp14">
+<w:numbering xmlns:wpc="http://schemas.microsoft.com/office/word/2010/wordprocessingCanvas" xmlns:cx="http://schemas.microsoft.com/office/drawing/2014/chartex" xmlns:cx1="http://schemas.microsoft.com/office/drawing/2015/9/8/chartex" xmlns:mc="http://schemas.openxmlformats.org/markup-compatibility/2006" xmlns:o="urn:schemas-microsoft-com:office:office" xmlns:r="http://schemas.openxmlformats.org/officeDocument/2006/relationships" xmlns:m="http://schemas.openxmlformats.org/officeDocument/2006/math" xmlns:v="urn:schemas-microsoft-com:vml" xmlns:wp14="http://schemas.microsoft.com/office/word/2010/wordprocessingDrawing" xmlns:wp="http://schemas.openxmlformats.org/drawingml/2006/wordprocessingDrawing" xmlns:w10="urn:schemas-microsoft-com:office:word" xmlns:w="http://schemas.openxmlformats.org/wordprocessingml/2006/main" xmlns:w14="http://schemas.microsoft.com/office/word/2010/wordml" xmlns:w15="http://schemas.microsoft.com/office/word/2012/wordml" xmlns:w16se="http://schemas.microsoft.com/office/word/2015/wordml/symex" xmlns:wpg="http://schemas.microsoft.com/office/word/2010/wordprocessingGroup" xmlns:wpi="http://schemas.microsoft.com/office/word/2010/wordprocessingInk" xmlns:wne="http://schemas.microsoft.com/office/word/2006/wordml" xmlns:wps="http://schemas.microsoft.com/office/word/2010/wordprocessingShape" mc:Ignorable="w14 w15 w16se wp14">
   <w:abstractNum w:abstractNumId="0" w15:restartNumberingAfterBreak="0">
     <w:nsid w:val="021A5D91"/>
     <w:multiLevelType w:val="hybridMultilevel"/>
@@ -6581,7 +8291,7 @@
       </w:pPr>
     </w:pPrDefault>
   </w:docDefaults>
-  <w:latentStyles w:defLockedState="0" w:defUIPriority="99" w:defSemiHidden="0" w:defUnhideWhenUsed="0" w:defQFormat="0" w:count="374">
+  <w:latentStyles w:defLockedState="0" w:defUIPriority="99" w:defSemiHidden="0" w:defUnhideWhenUsed="0" w:defQFormat="0" w:count="371">
     <w:lsdException w:name="Normal" w:uiPriority="0" w:qFormat="1"/>
     <w:lsdException w:name="heading 1" w:uiPriority="9" w:qFormat="1"/>
     <w:lsdException w:name="heading 2" w:semiHidden="1" w:uiPriority="9" w:unhideWhenUsed="1" w:qFormat="1"/>
@@ -6687,6 +8397,7 @@
     <w:lsdException w:name="HTML Sample" w:semiHidden="1" w:unhideWhenUsed="1"/>
     <w:lsdException w:name="HTML Typewriter" w:semiHidden="1" w:unhideWhenUsed="1"/>
     <w:lsdException w:name="HTML Variable" w:semiHidden="1" w:unhideWhenUsed="1"/>
+    <w:lsdException w:name="Normal Table" w:semiHidden="1" w:unhideWhenUsed="1"/>
     <w:lsdException w:name="annotation subject" w:semiHidden="1" w:unhideWhenUsed="1"/>
     <w:lsdException w:name="No List" w:semiHidden="1" w:unhideWhenUsed="1"/>
     <w:lsdException w:name="Outline List 1" w:semiHidden="1" w:unhideWhenUsed="1"/>
@@ -6731,6 +8442,7 @@
     <w:lsdException w:name="Table Professional" w:semiHidden="1" w:unhideWhenUsed="1"/>
     <w:lsdException w:name="Table Subtle 1" w:semiHidden="1" w:unhideWhenUsed="1"/>
     <w:lsdException w:name="Table Subtle 2" w:semiHidden="1" w:unhideWhenUsed="1"/>
+    <w:lsdException w:name="Table Web 1" w:semiHidden="1" w:unhideWhenUsed="1"/>
     <w:lsdException w:name="Table Web 2" w:semiHidden="1" w:unhideWhenUsed="1"/>
     <w:lsdException w:name="Table Web 3" w:semiHidden="1" w:unhideWhenUsed="1"/>
     <w:lsdException w:name="Balloon Text" w:semiHidden="1" w:unhideWhenUsed="1"/>
@@ -6951,9 +8663,6 @@
     <w:lsdException w:name="List Table 5 Dark Accent 6" w:uiPriority="50"/>
     <w:lsdException w:name="List Table 6 Colorful Accent 6" w:uiPriority="51"/>
     <w:lsdException w:name="List Table 7 Colorful Accent 6" w:uiPriority="52"/>
-    <w:lsdException w:name="Mention" w:semiHidden="1" w:unhideWhenUsed="1"/>
-    <w:lsdException w:name="Smart Hyperlink" w:semiHidden="1" w:unhideWhenUsed="1"/>
-    <w:lsdException w:name="Hashtag" w:semiHidden="1" w:unhideWhenUsed="1"/>
   </w:latentStyles>
   <w:style w:type="paragraph" w:default="1" w:styleId="Normal">
     <w:name w:val="Normal"/>
@@ -7364,7 +9073,7 @@
       <w:u w:val="single"/>
     </w:rPr>
   </w:style>
-  <w:style w:type="character" w:styleId="Mencionar">
+  <w:style w:type="character" w:customStyle="1" w:styleId="Mention">
     <w:name w:val="Mention"/>
     <w:basedOn w:val="Fuentedeprrafopredeter"/>
     <w:uiPriority w:val="99"/>

</xml_diff>